<commit_message>
Laboratory work 6 is done
</commit_message>
<xml_diff>
--- a/LabWork6/Лабораторная работа №6.docx
+++ b/LabWork6/Лабораторная работа №6.docx
@@ -1330,1638 +1330,1677 @@
           <w:sz w:val="28"/>
           <w:szCs w:val="28"/>
         </w:rPr>
-        <w:t>Создание формы, шаблона и представления для регистраци</w:t>
-      </w:r>
-      <w:r>
+        <w:t>Создание формы, шаблона и представления для регистрации</w:t>
+      </w:r>
+      <w:bookmarkEnd w:id="3"/>
+    </w:p>
+    <w:p>
+      <w:pPr>
+        <w:rPr>
+          <w:rFonts w:cs="Times New Roman"/>
+          <w:szCs w:val="28"/>
+          <w:lang w:val="en-US"/>
+        </w:rPr>
+      </w:pPr>
+      <w:r>
+        <w:tab/>
+      </w:r>
+      <w:r>
+        <w:rPr>
+          <w:rFonts w:cs="Times New Roman"/>
+          <w:szCs w:val="28"/>
+        </w:rPr>
+        <w:t xml:space="preserve">Создаём новую директорию для лабораторной работы №6 и копируем в неё проект </w:t>
+      </w:r>
+      <w:proofErr w:type="spellStart"/>
+      <w:r>
+        <w:rPr>
+          <w:rFonts w:cs="Times New Roman"/>
+          <w:szCs w:val="28"/>
+        </w:rPr>
+        <w:t>blog</w:t>
+      </w:r>
+      <w:proofErr w:type="spellEnd"/>
+      <w:r>
+        <w:rPr>
+          <w:rFonts w:cs="Times New Roman"/>
+          <w:szCs w:val="28"/>
+        </w:rPr>
+        <w:t xml:space="preserve"> </w:t>
+      </w:r>
+      <w:r>
+        <w:rPr>
+          <w:rFonts w:cs="Times New Roman"/>
+          <w:szCs w:val="28"/>
+        </w:rPr>
+        <w:t>из прошлой лабораторной работы. Добавим</w:t>
+      </w:r>
+      <w:r>
+        <w:rPr>
+          <w:rFonts w:cs="Times New Roman"/>
+          <w:szCs w:val="28"/>
+          <w:lang w:val="en-US"/>
+        </w:rPr>
+        <w:t xml:space="preserve"> </w:t>
+      </w:r>
+      <w:r>
+        <w:rPr>
+          <w:rFonts w:cs="Times New Roman"/>
+          <w:szCs w:val="28"/>
+        </w:rPr>
+        <w:t>в</w:t>
+      </w:r>
+      <w:r>
+        <w:rPr>
+          <w:rFonts w:cs="Times New Roman"/>
+          <w:szCs w:val="28"/>
+          <w:lang w:val="en-US"/>
+        </w:rPr>
+        <w:t xml:space="preserve"> </w:t>
+      </w:r>
+      <w:r>
+        <w:rPr>
+          <w:rFonts w:cs="Times New Roman"/>
+          <w:szCs w:val="28"/>
+        </w:rPr>
+        <w:t>файл</w:t>
+      </w:r>
+      <w:r>
+        <w:rPr>
+          <w:rFonts w:cs="Times New Roman"/>
+          <w:szCs w:val="28"/>
+          <w:lang w:val="en-US"/>
+        </w:rPr>
+        <w:t xml:space="preserve"> urls.py </w:t>
+      </w:r>
+      <w:r>
+        <w:rPr>
+          <w:rFonts w:cs="Times New Roman"/>
+          <w:szCs w:val="28"/>
+        </w:rPr>
+        <w:t>новые</w:t>
+      </w:r>
+      <w:r>
+        <w:rPr>
+          <w:rFonts w:cs="Times New Roman"/>
+          <w:szCs w:val="28"/>
+          <w:lang w:val="en-US"/>
+        </w:rPr>
+        <w:t xml:space="preserve"> </w:t>
+      </w:r>
+      <w:r>
+        <w:rPr>
+          <w:rFonts w:cs="Times New Roman"/>
+          <w:szCs w:val="28"/>
+        </w:rPr>
+        <w:t>пути</w:t>
+      </w:r>
+      <w:r>
+        <w:rPr>
+          <w:rFonts w:cs="Times New Roman"/>
+          <w:szCs w:val="28"/>
+          <w:lang w:val="en-US"/>
+        </w:rPr>
+        <w:t>.</w:t>
+      </w:r>
+    </w:p>
+    <w:p>
+      <w:pPr>
+        <w:pStyle w:val="HTML"/>
+        <w:ind w:left="708"/>
+        <w:rPr>
+          <w:lang w:val="en-US"/>
+        </w:rPr>
+      </w:pPr>
+      <w:r>
+        <w:rPr>
+          <w:rFonts w:cs="Times New Roman"/>
+          <w:szCs w:val="28"/>
+          <w:lang w:val="en-US"/>
+        </w:rPr>
+        <w:lastRenderedPageBreak/>
+        <w:tab/>
+      </w:r>
+      <w:proofErr w:type="spellStart"/>
+      <w:r>
+        <w:rPr>
+          <w:lang w:val="en-US"/>
+        </w:rPr>
+        <w:t>urlpatterns</w:t>
+      </w:r>
+      <w:proofErr w:type="spellEnd"/>
+      <w:r>
+        <w:rPr>
+          <w:lang w:val="en-US"/>
+        </w:rPr>
+        <w:t xml:space="preserve"> = [</w:t>
+      </w:r>
+      <w:r>
+        <w:rPr>
+          <w:lang w:val="en-US"/>
+        </w:rPr>
+        <w:br/>
+        <w:t xml:space="preserve">    path('admin/', </w:t>
+      </w:r>
+      <w:proofErr w:type="spellStart"/>
+      <w:r>
+        <w:rPr>
+          <w:lang w:val="en-US"/>
+        </w:rPr>
+        <w:t>admin.site.urls</w:t>
+      </w:r>
+      <w:proofErr w:type="spellEnd"/>
+      <w:r>
+        <w:rPr>
+          <w:lang w:val="en-US"/>
+        </w:rPr>
+        <w:t>),</w:t>
+      </w:r>
+      <w:r>
+        <w:rPr>
+          <w:lang w:val="en-US"/>
+        </w:rPr>
+        <w:br/>
+        <w:t xml:space="preserve">    path('', </w:t>
+      </w:r>
+      <w:proofErr w:type="spellStart"/>
+      <w:r>
+        <w:rPr>
+          <w:lang w:val="en-US"/>
+        </w:rPr>
+        <w:t>views.archive</w:t>
+      </w:r>
+      <w:proofErr w:type="spellEnd"/>
+      <w:r>
+        <w:rPr>
+          <w:lang w:val="en-US"/>
+        </w:rPr>
+        <w:t>, name='home'),</w:t>
+      </w:r>
+      <w:r>
+        <w:rPr>
+          <w:lang w:val="en-US"/>
+        </w:rPr>
+        <w:br/>
+        <w:t xml:space="preserve">    path('article/&lt;</w:t>
+      </w:r>
+      <w:proofErr w:type="spellStart"/>
+      <w:r>
+        <w:rPr>
+          <w:lang w:val="en-US"/>
+        </w:rPr>
+        <w:t>int:article_id</w:t>
+      </w:r>
+      <w:proofErr w:type="spellEnd"/>
+      <w:r>
+        <w:rPr>
+          <w:lang w:val="en-US"/>
+        </w:rPr>
+        <w:t xml:space="preserve">&gt;', </w:t>
+      </w:r>
+      <w:proofErr w:type="spellStart"/>
+      <w:r>
+        <w:rPr>
+          <w:lang w:val="en-US"/>
+        </w:rPr>
+        <w:t>views.get_article</w:t>
+      </w:r>
+      <w:proofErr w:type="spellEnd"/>
+      <w:r>
+        <w:rPr>
+          <w:lang w:val="en-US"/>
+        </w:rPr>
+        <w:t>, name='</w:t>
+      </w:r>
+      <w:proofErr w:type="spellStart"/>
+      <w:r>
+        <w:rPr>
+          <w:lang w:val="en-US"/>
+        </w:rPr>
+        <w:t>get_article</w:t>
+      </w:r>
+      <w:proofErr w:type="spellEnd"/>
+      <w:r>
+        <w:rPr>
+          <w:lang w:val="en-US"/>
+        </w:rPr>
+        <w:t>'),</w:t>
+      </w:r>
+      <w:r>
+        <w:rPr>
+          <w:lang w:val="en-US"/>
+        </w:rPr>
+        <w:br/>
+        <w:t xml:space="preserve">    path('article/new/', </w:t>
+      </w:r>
+      <w:proofErr w:type="spellStart"/>
+      <w:r>
+        <w:rPr>
+          <w:lang w:val="en-US"/>
+        </w:rPr>
+        <w:t>views.create_post</w:t>
+      </w:r>
+      <w:proofErr w:type="spellEnd"/>
+      <w:r>
+        <w:rPr>
+          <w:lang w:val="en-US"/>
+        </w:rPr>
+        <w:t>, name='</w:t>
+      </w:r>
+      <w:proofErr w:type="spellStart"/>
+      <w:r>
+        <w:rPr>
+          <w:lang w:val="en-US"/>
+        </w:rPr>
+        <w:t>create_post</w:t>
+      </w:r>
+      <w:proofErr w:type="spellEnd"/>
+      <w:r>
+        <w:rPr>
+          <w:lang w:val="en-US"/>
+        </w:rPr>
+        <w:t>'),</w:t>
+      </w:r>
+      <w:r>
+        <w:rPr>
+          <w:lang w:val="en-US"/>
+        </w:rPr>
+        <w:br/>
+        <w:t xml:space="preserve">    path('registration', </w:t>
+      </w:r>
+      <w:proofErr w:type="spellStart"/>
+      <w:r>
+        <w:rPr>
+          <w:lang w:val="en-US"/>
+        </w:rPr>
+        <w:t>views.registred</w:t>
+      </w:r>
+      <w:proofErr w:type="spellEnd"/>
+      <w:r>
+        <w:rPr>
+          <w:lang w:val="en-US"/>
+        </w:rPr>
+        <w:t>, name='</w:t>
+      </w:r>
+      <w:proofErr w:type="spellStart"/>
+      <w:r>
+        <w:rPr>
+          <w:lang w:val="en-US"/>
+        </w:rPr>
+        <w:t>regPage</w:t>
+      </w:r>
+      <w:proofErr w:type="spellEnd"/>
+      <w:r>
+        <w:rPr>
+          <w:lang w:val="en-US"/>
+        </w:rPr>
+        <w:t>'),</w:t>
+      </w:r>
+      <w:r>
+        <w:rPr>
+          <w:lang w:val="en-US"/>
+        </w:rPr>
+        <w:br/>
+        <w:t xml:space="preserve">    path('</w:t>
+      </w:r>
+      <w:proofErr w:type="spellStart"/>
+      <w:r>
+        <w:rPr>
+          <w:lang w:val="en-US"/>
+        </w:rPr>
+        <w:t>logIn</w:t>
+      </w:r>
+      <w:proofErr w:type="spellEnd"/>
+      <w:r>
+        <w:rPr>
+          <w:lang w:val="en-US"/>
+        </w:rPr>
+        <w:t xml:space="preserve">', </w:t>
+      </w:r>
+      <w:proofErr w:type="spellStart"/>
+      <w:r>
+        <w:rPr>
+          <w:lang w:val="en-US"/>
+        </w:rPr>
+        <w:t>views.logIn</w:t>
+      </w:r>
+      <w:proofErr w:type="spellEnd"/>
+      <w:r>
+        <w:rPr>
+          <w:lang w:val="en-US"/>
+        </w:rPr>
+        <w:t>, name='</w:t>
+      </w:r>
+      <w:proofErr w:type="spellStart"/>
+      <w:r>
+        <w:rPr>
+          <w:lang w:val="en-US"/>
+        </w:rPr>
+        <w:t>logIn</w:t>
+      </w:r>
+      <w:proofErr w:type="spellEnd"/>
+      <w:r>
+        <w:rPr>
+          <w:lang w:val="en-US"/>
+        </w:rPr>
+        <w:t>'),</w:t>
+      </w:r>
+      <w:r>
+        <w:rPr>
+          <w:lang w:val="en-US"/>
+        </w:rPr>
+        <w:br/>
+        <w:t xml:space="preserve">    path('</w:t>
+      </w:r>
+      <w:proofErr w:type="spellStart"/>
+      <w:r>
+        <w:rPr>
+          <w:shd w:val="clear" w:color="auto" w:fill="364135"/>
+          <w:lang w:val="en-US"/>
+        </w:rPr>
+        <w:t>logOut</w:t>
+      </w:r>
+      <w:proofErr w:type="spellEnd"/>
+      <w:r>
+        <w:rPr>
+          <w:lang w:val="en-US"/>
+        </w:rPr>
+        <w:t xml:space="preserve">', </w:t>
+      </w:r>
+      <w:proofErr w:type="spellStart"/>
+      <w:r>
+        <w:rPr>
+          <w:lang w:val="en-US"/>
+        </w:rPr>
+        <w:t>views.logoutFunc</w:t>
+      </w:r>
+      <w:proofErr w:type="spellEnd"/>
+      <w:r>
+        <w:rPr>
+          <w:lang w:val="en-US"/>
+        </w:rPr>
+        <w:t>, name='</w:t>
+      </w:r>
+      <w:proofErr w:type="spellStart"/>
+      <w:r>
+        <w:rPr>
+          <w:lang w:val="en-US"/>
+        </w:rPr>
+        <w:t>logOut</w:t>
+      </w:r>
+      <w:proofErr w:type="spellEnd"/>
+      <w:r>
+        <w:rPr>
+          <w:lang w:val="en-US"/>
+        </w:rPr>
+        <w:t>')</w:t>
+      </w:r>
+      <w:r>
+        <w:rPr>
+          <w:lang w:val="en-US"/>
+        </w:rPr>
+        <w:br/>
+        <w:t>]</w:t>
+      </w:r>
+    </w:p>
+    <w:p>
+      <w:pPr>
+        <w:rPr>
+          <w:rFonts w:cs="Times New Roman"/>
+          <w:szCs w:val="28"/>
+          <w:lang w:val="en-US"/>
+        </w:rPr>
+      </w:pPr>
+    </w:p>
+    <w:p>
+      <w:pPr>
+        <w:ind w:firstLine="708"/>
+        <w:rPr>
+          <w:color w:val="000000"/>
+          <w:szCs w:val="28"/>
+        </w:rPr>
+      </w:pPr>
+      <w:r>
+        <w:rPr>
+          <w:rFonts w:cs="Times New Roman"/>
+          <w:color w:val="000000"/>
+          <w:szCs w:val="28"/>
+        </w:rPr>
+        <w:t>Создадим в файле views</w:t>
+      </w:r>
+      <w:r>
+        <w:rPr>
+          <w:rFonts w:cs="Times New Roman"/>
+          <w:color w:val="000000"/>
+          <w:szCs w:val="28"/>
+        </w:rPr>
+        <w:t>.</w:t>
+      </w:r>
+      <w:r>
+        <w:rPr>
+          <w:rFonts w:cs="Times New Roman"/>
+          <w:color w:val="000000"/>
+          <w:szCs w:val="28"/>
+        </w:rPr>
+        <w:t>py</w:t>
+      </w:r>
+      <w:r>
+        <w:rPr>
+          <w:rFonts w:cs="Times New Roman"/>
+          <w:color w:val="000000"/>
+          <w:szCs w:val="28"/>
+        </w:rPr>
+        <w:t xml:space="preserve"> </w:t>
+      </w:r>
+      <w:r>
+        <w:rPr>
+          <w:rFonts w:cs="Times New Roman"/>
+          <w:color w:val="000000"/>
+          <w:szCs w:val="28"/>
+        </w:rPr>
+        <w:t xml:space="preserve">новую функцию </w:t>
+      </w:r>
+      <w:proofErr w:type="spellStart"/>
+      <w:r>
+        <w:rPr>
+          <w:rFonts w:cs="Times New Roman"/>
+          <w:color w:val="000000"/>
+          <w:szCs w:val="28"/>
+        </w:rPr>
+        <w:t>registred</w:t>
+      </w:r>
+      <w:proofErr w:type="spellEnd"/>
+      <w:r>
+        <w:rPr>
+          <w:rFonts w:cs="Times New Roman"/>
+          <w:color w:val="000000"/>
+          <w:szCs w:val="28"/>
+        </w:rPr>
+        <w:t xml:space="preserve"> </w:t>
+      </w:r>
+      <w:r>
+        <w:rPr>
+          <w:rFonts w:cs="Times New Roman"/>
+          <w:color w:val="000000"/>
+          <w:szCs w:val="28"/>
+        </w:rPr>
+        <w:tab/>
+        <w:t xml:space="preserve">, которая </w:t>
+      </w:r>
+      <w:r>
+        <w:rPr>
+          <w:color w:val="000000"/>
+          <w:szCs w:val="28"/>
+        </w:rPr>
+        <w:t xml:space="preserve">должна будет </w:t>
+      </w:r>
+      <w:r>
+        <w:rPr>
+          <w:color w:val="000000"/>
+          <w:szCs w:val="28"/>
+        </w:rPr>
+        <w:t>отображать форму с регистрацией пользователя, и переводить его на форму авторизации в случае успешной регистрации.</w:t>
+      </w:r>
+    </w:p>
+    <w:p>
+      <w:pPr>
+        <w:ind w:firstLine="708"/>
+        <w:rPr>
+          <w:color w:val="000000"/>
+          <w:szCs w:val="28"/>
+        </w:rPr>
+      </w:pPr>
+    </w:p>
+    <w:p>
+      <w:pPr>
+        <w:pStyle w:val="HTML"/>
+        <w:rPr>
+          <w:lang w:val="en-US"/>
+        </w:rPr>
+      </w:pPr>
+      <w:r>
+        <w:rPr>
+          <w:lang w:val="en-US"/>
+        </w:rPr>
+        <w:t xml:space="preserve">def </w:t>
+      </w:r>
+      <w:proofErr w:type="spellStart"/>
+      <w:r>
+        <w:rPr>
+          <w:lang w:val="en-US"/>
+        </w:rPr>
+        <w:t>registred</w:t>
+      </w:r>
+      <w:proofErr w:type="spellEnd"/>
+      <w:r>
+        <w:rPr>
+          <w:lang w:val="en-US"/>
+        </w:rPr>
+        <w:t>(request):</w:t>
+      </w:r>
+      <w:r>
+        <w:rPr>
+          <w:lang w:val="en-US"/>
+        </w:rPr>
+        <w:br/>
+        <w:t xml:space="preserve">    if </w:t>
+      </w:r>
+      <w:proofErr w:type="spellStart"/>
+      <w:r>
+        <w:rPr>
+          <w:lang w:val="en-US"/>
+        </w:rPr>
+        <w:t>request.method</w:t>
+      </w:r>
+      <w:proofErr w:type="spellEnd"/>
+      <w:r>
+        <w:rPr>
+          <w:lang w:val="en-US"/>
+        </w:rPr>
+        <w:t xml:space="preserve"> == "POST":</w:t>
+      </w:r>
+      <w:r>
+        <w:rPr>
+          <w:lang w:val="en-US"/>
+        </w:rPr>
+        <w:br/>
+        <w:t xml:space="preserve">        form = {</w:t>
+      </w:r>
+      <w:r>
+        <w:rPr>
+          <w:lang w:val="en-US"/>
+        </w:rPr>
+        <w:br/>
+        <w:t xml:space="preserve">            'username': </w:t>
+      </w:r>
+      <w:proofErr w:type="spellStart"/>
+      <w:r>
+        <w:rPr>
+          <w:lang w:val="en-US"/>
+        </w:rPr>
+        <w:t>request.POST</w:t>
+      </w:r>
+      <w:proofErr w:type="spellEnd"/>
+      <w:r>
+        <w:rPr>
+          <w:lang w:val="en-US"/>
+        </w:rPr>
+        <w:t>["username"],</w:t>
+      </w:r>
+      <w:r>
+        <w:rPr>
+          <w:lang w:val="en-US"/>
+        </w:rPr>
+        <w:br/>
+        <w:t xml:space="preserve">            'email': </w:t>
+      </w:r>
+      <w:proofErr w:type="spellStart"/>
+      <w:r>
+        <w:rPr>
+          <w:lang w:val="en-US"/>
+        </w:rPr>
+        <w:t>request.POST</w:t>
+      </w:r>
+      <w:proofErr w:type="spellEnd"/>
+      <w:r>
+        <w:rPr>
+          <w:lang w:val="en-US"/>
+        </w:rPr>
+        <w:t>["email"],</w:t>
+      </w:r>
+      <w:r>
+        <w:rPr>
+          <w:lang w:val="en-US"/>
+        </w:rPr>
+        <w:br/>
+        <w:t xml:space="preserve">            'password': </w:t>
+      </w:r>
+      <w:proofErr w:type="spellStart"/>
+      <w:r>
+        <w:rPr>
+          <w:lang w:val="en-US"/>
+        </w:rPr>
+        <w:t>request.POST</w:t>
+      </w:r>
+      <w:proofErr w:type="spellEnd"/>
+      <w:r>
+        <w:rPr>
+          <w:lang w:val="en-US"/>
+        </w:rPr>
+        <w:t>['password']</w:t>
+      </w:r>
+      <w:r>
+        <w:rPr>
+          <w:lang w:val="en-US"/>
+        </w:rPr>
+        <w:br/>
+        <w:t xml:space="preserve">        }</w:t>
+      </w:r>
+      <w:r>
+        <w:rPr>
+          <w:lang w:val="en-US"/>
+        </w:rPr>
+        <w:br/>
+        <w:t xml:space="preserve">        if form["username"] and form['email'] and form['password']:</w:t>
+      </w:r>
+      <w:r>
+        <w:rPr>
+          <w:lang w:val="en-US"/>
+        </w:rPr>
+        <w:br/>
+        <w:t xml:space="preserve">            try:</w:t>
+      </w:r>
+      <w:r>
+        <w:rPr>
+          <w:lang w:val="en-US"/>
+        </w:rPr>
+        <w:br/>
+        <w:t xml:space="preserve">                </w:t>
+      </w:r>
+      <w:proofErr w:type="spellStart"/>
+      <w:r>
+        <w:rPr>
+          <w:lang w:val="en-US"/>
+        </w:rPr>
+        <w:t>User.objects.get</w:t>
+      </w:r>
+      <w:proofErr w:type="spellEnd"/>
+      <w:r>
+        <w:rPr>
+          <w:lang w:val="en-US"/>
+        </w:rPr>
+        <w:t>(username=</w:t>
+      </w:r>
+      <w:proofErr w:type="spellStart"/>
+      <w:r>
+        <w:rPr>
+          <w:lang w:val="en-US"/>
+        </w:rPr>
+        <w:t>request.POST</w:t>
+      </w:r>
+      <w:proofErr w:type="spellEnd"/>
+      <w:r>
+        <w:rPr>
+          <w:lang w:val="en-US"/>
+        </w:rPr>
+        <w:t>["username"])</w:t>
+      </w:r>
+      <w:r>
+        <w:rPr>
+          <w:lang w:val="en-US"/>
+        </w:rPr>
+        <w:br/>
+        <w:t xml:space="preserve">                form['errors'] = u"</w:t>
+      </w:r>
+      <w:r>
+        <w:t>Пользователь</w:t>
+      </w:r>
+      <w:r>
+        <w:rPr>
+          <w:lang w:val="en-US"/>
+        </w:rPr>
+        <w:t xml:space="preserve"> </w:t>
+      </w:r>
+      <w:r>
+        <w:t>с</w:t>
+      </w:r>
+      <w:r>
+        <w:rPr>
+          <w:lang w:val="en-US"/>
+        </w:rPr>
+        <w:t xml:space="preserve"> </w:t>
+      </w:r>
+      <w:r>
+        <w:t>таким</w:t>
+      </w:r>
+      <w:r>
+        <w:rPr>
+          <w:lang w:val="en-US"/>
+        </w:rPr>
+        <w:t xml:space="preserve"> </w:t>
+      </w:r>
+      <w:r>
+        <w:t>именем</w:t>
+      </w:r>
+      <w:r>
+        <w:rPr>
+          <w:lang w:val="en-US"/>
+        </w:rPr>
+        <w:t xml:space="preserve"> </w:t>
+      </w:r>
+      <w:r>
+        <w:t>уже</w:t>
+      </w:r>
+      <w:r>
+        <w:rPr>
+          <w:lang w:val="en-US"/>
+        </w:rPr>
+        <w:t xml:space="preserve"> </w:t>
+      </w:r>
+      <w:r>
+        <w:t>существует</w:t>
+      </w:r>
+      <w:r>
+        <w:rPr>
+          <w:lang w:val="en-US"/>
+        </w:rPr>
+        <w:t>"</w:t>
+      </w:r>
+      <w:r>
+        <w:rPr>
+          <w:lang w:val="en-US"/>
+        </w:rPr>
+        <w:br/>
+        <w:t xml:space="preserve">                return render(request, 'registrationpage.html', {'form': form})</w:t>
+      </w:r>
+      <w:r>
+        <w:rPr>
+          <w:lang w:val="en-US"/>
+        </w:rPr>
+        <w:br/>
+        <w:t xml:space="preserve">            except </w:t>
+      </w:r>
+      <w:proofErr w:type="spellStart"/>
+      <w:r>
+        <w:rPr>
+          <w:lang w:val="en-US"/>
+        </w:rPr>
+        <w:t>User.DoesNotExist</w:t>
+      </w:r>
+      <w:proofErr w:type="spellEnd"/>
+      <w:r>
+        <w:rPr>
+          <w:lang w:val="en-US"/>
+        </w:rPr>
+        <w:t>:</w:t>
+      </w:r>
+      <w:r>
+        <w:rPr>
+          <w:lang w:val="en-US"/>
+        </w:rPr>
+        <w:br/>
+        <w:t xml:space="preserve">                </w:t>
+      </w:r>
+      <w:proofErr w:type="spellStart"/>
+      <w:r>
+        <w:rPr>
+          <w:lang w:val="en-US"/>
+        </w:rPr>
+        <w:t>User.objects.create_user</w:t>
+      </w:r>
+      <w:proofErr w:type="spellEnd"/>
+      <w:r>
+        <w:rPr>
+          <w:lang w:val="en-US"/>
+        </w:rPr>
+        <w:t>(username=</w:t>
+      </w:r>
+      <w:proofErr w:type="spellStart"/>
+      <w:r>
+        <w:rPr>
+          <w:lang w:val="en-US"/>
+        </w:rPr>
+        <w:t>request.POST</w:t>
+      </w:r>
+      <w:proofErr w:type="spellEnd"/>
+      <w:r>
+        <w:rPr>
+          <w:lang w:val="en-US"/>
+        </w:rPr>
+        <w:t>["username"],</w:t>
+      </w:r>
+      <w:r>
+        <w:rPr>
+          <w:lang w:val="en-US"/>
+        </w:rPr>
+        <w:br/>
+        <w:t xml:space="preserve">                                         email=</w:t>
+      </w:r>
+      <w:proofErr w:type="spellStart"/>
+      <w:r>
+        <w:rPr>
+          <w:lang w:val="en-US"/>
+        </w:rPr>
+        <w:t>request.POST</w:t>
+      </w:r>
+      <w:proofErr w:type="spellEnd"/>
+      <w:r>
+        <w:rPr>
+          <w:lang w:val="en-US"/>
+        </w:rPr>
+        <w:t>["username"],</w:t>
+      </w:r>
+      <w:r>
+        <w:rPr>
+          <w:lang w:val="en-US"/>
+        </w:rPr>
+        <w:br/>
+        <w:t xml:space="preserve">                                         password=</w:t>
+      </w:r>
+      <w:proofErr w:type="spellStart"/>
+      <w:r>
+        <w:rPr>
+          <w:lang w:val="en-US"/>
+        </w:rPr>
+        <w:t>request.POST</w:t>
+      </w:r>
+      <w:proofErr w:type="spellEnd"/>
+      <w:r>
+        <w:rPr>
+          <w:lang w:val="en-US"/>
+        </w:rPr>
+        <w:t>['password'])</w:t>
+      </w:r>
+      <w:r>
+        <w:rPr>
+          <w:lang w:val="en-US"/>
+        </w:rPr>
+        <w:br/>
+        <w:t xml:space="preserve">                return redirect('</w:t>
+      </w:r>
+      <w:proofErr w:type="spellStart"/>
+      <w:r>
+        <w:rPr>
+          <w:lang w:val="en-US"/>
+        </w:rPr>
+        <w:t>logIn</w:t>
+      </w:r>
+      <w:proofErr w:type="spellEnd"/>
+      <w:r>
+        <w:rPr>
+          <w:lang w:val="en-US"/>
+        </w:rPr>
+        <w:t>')</w:t>
+      </w:r>
+      <w:r>
+        <w:rPr>
+          <w:lang w:val="en-US"/>
+        </w:rPr>
+        <w:br/>
+        <w:t xml:space="preserve">        else:</w:t>
+      </w:r>
+      <w:r>
+        <w:rPr>
+          <w:lang w:val="en-US"/>
+        </w:rPr>
+        <w:br/>
+        <w:t xml:space="preserve">            form['errors'] = u"</w:t>
+      </w:r>
+      <w:r>
+        <w:t>Не</w:t>
+      </w:r>
+      <w:r>
+        <w:rPr>
+          <w:lang w:val="en-US"/>
+        </w:rPr>
+        <w:t xml:space="preserve"> </w:t>
+      </w:r>
+      <w:r>
+        <w:t>все</w:t>
+      </w:r>
+      <w:r>
+        <w:rPr>
+          <w:lang w:val="en-US"/>
+        </w:rPr>
+        <w:t xml:space="preserve"> </w:t>
+      </w:r>
+      <w:r>
+        <w:t>поля</w:t>
+      </w:r>
+      <w:r>
+        <w:rPr>
+          <w:lang w:val="en-US"/>
+        </w:rPr>
+        <w:t xml:space="preserve"> </w:t>
+      </w:r>
+      <w:r>
+        <w:t>заполнены</w:t>
+      </w:r>
+      <w:r>
+        <w:rPr>
+          <w:lang w:val="en-US"/>
+        </w:rPr>
+        <w:t>"</w:t>
+      </w:r>
+      <w:r>
+        <w:rPr>
+          <w:lang w:val="en-US"/>
+        </w:rPr>
+        <w:br/>
+        <w:t xml:space="preserve">            return render(request, 'registrationpage.html', {'form': form})</w:t>
+      </w:r>
+      <w:r>
+        <w:rPr>
+          <w:lang w:val="en-US"/>
+        </w:rPr>
+        <w:br/>
+        <w:t xml:space="preserve">    else:</w:t>
+      </w:r>
+      <w:r>
+        <w:rPr>
+          <w:lang w:val="en-US"/>
+        </w:rPr>
+        <w:br/>
+        <w:t xml:space="preserve">        return render(request, 'registrationpage.html', {})</w:t>
+      </w:r>
+    </w:p>
+    <w:p>
+      <w:pPr>
+        <w:ind w:firstLine="708"/>
+        <w:rPr>
+          <w:rFonts w:cs="Times New Roman"/>
+          <w:color w:val="000000"/>
+          <w:szCs w:val="28"/>
+          <w:lang w:val="en-US"/>
+        </w:rPr>
+      </w:pPr>
+    </w:p>
+    <w:p>
+      <w:pPr>
+        <w:rPr>
+          <w:rFonts w:cs="Times New Roman"/>
+          <w:szCs w:val="28"/>
+        </w:rPr>
+      </w:pPr>
+      <w:r>
+        <w:rPr>
+          <w:rFonts w:cs="Times New Roman"/>
+          <w:szCs w:val="28"/>
+          <w:lang w:val="en-US"/>
+        </w:rPr>
+        <w:tab/>
+      </w:r>
+      <w:r>
+        <w:rPr>
+          <w:rFonts w:cs="Times New Roman"/>
+          <w:szCs w:val="28"/>
+        </w:rPr>
+        <w:t xml:space="preserve">Далее создадим файл </w:t>
+      </w:r>
+      <w:proofErr w:type="spellStart"/>
+      <w:r>
+        <w:rPr>
+          <w:rFonts w:cs="Times New Roman"/>
+          <w:szCs w:val="28"/>
+          <w:lang w:val="en-US"/>
+        </w:rPr>
+        <w:t>registrationpage</w:t>
+      </w:r>
+      <w:proofErr w:type="spellEnd"/>
+      <w:r>
+        <w:rPr>
+          <w:rFonts w:cs="Times New Roman"/>
+          <w:szCs w:val="28"/>
+        </w:rPr>
+        <w:t>.</w:t>
+      </w:r>
+      <w:r>
+        <w:rPr>
+          <w:rFonts w:cs="Times New Roman"/>
+          <w:szCs w:val="28"/>
+          <w:lang w:val="en-US"/>
+        </w:rPr>
+        <w:t>html</w:t>
+      </w:r>
+      <w:r>
+        <w:rPr>
+          <w:rFonts w:cs="Times New Roman"/>
+          <w:szCs w:val="28"/>
+        </w:rPr>
+        <w:t>, программный код которого представлен на листинге 1.</w:t>
+      </w:r>
+    </w:p>
+    <w:p>
+      <w:pPr>
+        <w:rPr>
+          <w:rFonts w:cs="Times New Roman"/>
+          <w:szCs w:val="28"/>
+        </w:rPr>
+      </w:pPr>
+      <w:r>
+        <w:rPr>
+          <w:rFonts w:cs="Times New Roman"/>
+          <w:szCs w:val="28"/>
+        </w:rPr>
+        <w:tab/>
+        <w:t xml:space="preserve">Листинг 1 - </w:t>
+      </w:r>
+      <w:proofErr w:type="spellStart"/>
+      <w:r>
+        <w:rPr>
+          <w:rFonts w:cs="Times New Roman"/>
+          <w:szCs w:val="28"/>
+          <w:lang w:val="en-US"/>
+        </w:rPr>
+        <w:t>registrationpage</w:t>
+      </w:r>
+      <w:proofErr w:type="spellEnd"/>
+      <w:r>
+        <w:rPr>
+          <w:rFonts w:cs="Times New Roman"/>
+          <w:szCs w:val="28"/>
+        </w:rPr>
+        <w:t>.</w:t>
+      </w:r>
+      <w:r>
+        <w:rPr>
+          <w:rFonts w:cs="Times New Roman"/>
+          <w:szCs w:val="28"/>
+          <w:lang w:val="en-US"/>
+        </w:rPr>
+        <w:t>html</w:t>
+      </w:r>
+    </w:p>
+    <w:p>
+      <w:pPr>
+        <w:pStyle w:val="HTML"/>
+        <w:ind w:left="708"/>
+      </w:pPr>
+      <w:r>
+        <w:rPr>
+          <w:rFonts w:cs="Times New Roman"/>
+          <w:szCs w:val="28"/>
+        </w:rPr>
+        <w:tab/>
+      </w:r>
+      <w:r>
+        <w:t xml:space="preserve">&lt;!DOCTYPE </w:t>
+      </w:r>
+      <w:proofErr w:type="spellStart"/>
+      <w:r>
+        <w:t>html</w:t>
+      </w:r>
+      <w:proofErr w:type="spellEnd"/>
+      <w:r>
+        <w:t>&gt;</w:t>
+      </w:r>
+      <w:r>
+        <w:br/>
+        <w:t>&lt;</w:t>
+      </w:r>
+      <w:proofErr w:type="spellStart"/>
+      <w:r>
+        <w:t>html</w:t>
+      </w:r>
+      <w:proofErr w:type="spellEnd"/>
+      <w:r>
+        <w:t>&gt;</w:t>
+      </w:r>
+      <w:r>
+        <w:br/>
+        <w:t xml:space="preserve">  &lt;</w:t>
+      </w:r>
+      <w:proofErr w:type="spellStart"/>
+      <w:r>
+        <w:t>head</w:t>
+      </w:r>
+      <w:proofErr w:type="spellEnd"/>
+      <w:r>
+        <w:t>&gt;</w:t>
+      </w:r>
+      <w:r>
+        <w:br/>
+        <w:t xml:space="preserve">    &lt;</w:t>
+      </w:r>
+      <w:proofErr w:type="spellStart"/>
+      <w:r>
+        <w:t>title</w:t>
+      </w:r>
+      <w:proofErr w:type="spellEnd"/>
+      <w:r>
+        <w:t>&gt;Регистрация&lt;/</w:t>
+      </w:r>
+      <w:proofErr w:type="spellStart"/>
+      <w:r>
+        <w:t>title</w:t>
+      </w:r>
+      <w:proofErr w:type="spellEnd"/>
+      <w:r>
+        <w:t>&gt;</w:t>
+      </w:r>
+      <w:r>
+        <w:br/>
+        <w:t xml:space="preserve">    &lt;</w:t>
+      </w:r>
+      <w:proofErr w:type="spellStart"/>
+      <w:r>
+        <w:t>link</w:t>
+      </w:r>
+      <w:proofErr w:type="spellEnd"/>
+      <w:r>
+        <w:t xml:space="preserve"> </w:t>
+      </w:r>
+      <w:proofErr w:type="spellStart"/>
+      <w:r>
+        <w:t>rel</w:t>
+      </w:r>
+      <w:proofErr w:type="spellEnd"/>
+      <w:r>
+        <w:t>="</w:t>
+      </w:r>
+      <w:proofErr w:type="spellStart"/>
+      <w:r>
+        <w:t>stylesheet</w:t>
+      </w:r>
+      <w:proofErr w:type="spellEnd"/>
+      <w:r>
+        <w:t xml:space="preserve">" </w:t>
+      </w:r>
+      <w:proofErr w:type="spellStart"/>
+      <w:r>
+        <w:t>href</w:t>
+      </w:r>
+      <w:proofErr w:type="spellEnd"/>
+      <w:r>
+        <w:t>="{{ STATIC_URL }}/</w:t>
+      </w:r>
+      <w:proofErr w:type="spellStart"/>
+      <w:r>
+        <w:t>static</w:t>
+      </w:r>
+      <w:proofErr w:type="spellEnd"/>
+      <w:r>
+        <w:t>/article.css"/&gt;</w:t>
+      </w:r>
+      <w:r>
+        <w:br/>
+        <w:t xml:space="preserve">  &lt;/</w:t>
+      </w:r>
+      <w:proofErr w:type="spellStart"/>
+      <w:r>
+        <w:t>head</w:t>
+      </w:r>
+      <w:proofErr w:type="spellEnd"/>
+      <w:r>
+        <w:t>&gt;</w:t>
+      </w:r>
+      <w:r>
+        <w:br/>
+        <w:t xml:space="preserve">  &lt;</w:t>
+      </w:r>
+      <w:proofErr w:type="spellStart"/>
+      <w:r>
+        <w:t>body</w:t>
+      </w:r>
+      <w:proofErr w:type="spellEnd"/>
+      <w:r>
+        <w:t>&gt;</w:t>
+      </w:r>
+      <w:r>
+        <w:br/>
+        <w:t xml:space="preserve">    &lt;</w:t>
+      </w:r>
+      <w:proofErr w:type="spellStart"/>
+      <w:r>
+        <w:t>div</w:t>
+      </w:r>
+      <w:proofErr w:type="spellEnd"/>
+      <w:r>
+        <w:t xml:space="preserve"> </w:t>
+      </w:r>
+      <w:proofErr w:type="spellStart"/>
+      <w:r>
+        <w:t>class</w:t>
+      </w:r>
+      <w:proofErr w:type="spellEnd"/>
+      <w:r>
+        <w:t>="</w:t>
+      </w:r>
+      <w:proofErr w:type="spellStart"/>
+      <w:r>
+        <w:t>content</w:t>
+      </w:r>
+      <w:proofErr w:type="spellEnd"/>
+      <w:r>
+        <w:t>"&gt;</w:t>
+      </w:r>
+      <w:r>
+        <w:br/>
+        <w:t xml:space="preserve">      &lt;h1&gt;Страница регистрации&lt;/h1&gt;</w:t>
+      </w:r>
+      <w:r>
+        <w:br/>
+        <w:t xml:space="preserve">      &lt;</w:t>
+      </w:r>
+      <w:proofErr w:type="spellStart"/>
+      <w:r>
+        <w:t>form</w:t>
+      </w:r>
+      <w:proofErr w:type="spellEnd"/>
+      <w:r>
+        <w:t xml:space="preserve"> </w:t>
+      </w:r>
+      <w:proofErr w:type="spellStart"/>
+      <w:r>
+        <w:t>method</w:t>
+      </w:r>
+      <w:proofErr w:type="spellEnd"/>
+      <w:r>
+        <w:t>="POST"&gt;</w:t>
+      </w:r>
+      <w:r>
+        <w:br/>
+      </w:r>
+      <w:r>
+        <w:lastRenderedPageBreak/>
+        <w:t xml:space="preserve">        {% </w:t>
+      </w:r>
+      <w:proofErr w:type="spellStart"/>
+      <w:r>
+        <w:t>csrf_token</w:t>
+      </w:r>
+      <w:proofErr w:type="spellEnd"/>
+      <w:r>
+        <w:t xml:space="preserve"> %}</w:t>
+      </w:r>
+      <w:r>
+        <w:br/>
+        <w:t xml:space="preserve">        &lt;</w:t>
+      </w:r>
+      <w:proofErr w:type="spellStart"/>
+      <w:r>
+        <w:t>input</w:t>
+      </w:r>
+      <w:proofErr w:type="spellEnd"/>
+      <w:r>
+        <w:br/>
+        <w:t xml:space="preserve">          </w:t>
+      </w:r>
+      <w:proofErr w:type="spellStart"/>
+      <w:r>
+        <w:t>type</w:t>
+      </w:r>
+      <w:proofErr w:type="spellEnd"/>
+      <w:r>
+        <w:t>="</w:t>
+      </w:r>
+      <w:proofErr w:type="spellStart"/>
+      <w:r>
+        <w:t>text</w:t>
+      </w:r>
+      <w:proofErr w:type="spellEnd"/>
+      <w:r>
+        <w:t>"</w:t>
+      </w:r>
+      <w:r>
+        <w:br/>
+        <w:t xml:space="preserve">          </w:t>
+      </w:r>
+      <w:proofErr w:type="spellStart"/>
+      <w:r>
+        <w:t>name</w:t>
+      </w:r>
+      <w:proofErr w:type="spellEnd"/>
+      <w:r>
+        <w:t>="</w:t>
+      </w:r>
+      <w:proofErr w:type="spellStart"/>
+      <w:r>
+        <w:t>username</w:t>
+      </w:r>
+      <w:proofErr w:type="spellEnd"/>
+      <w:r>
+        <w:t>"</w:t>
+      </w:r>
+      <w:r>
+        <w:br/>
+        <w:t xml:space="preserve">          </w:t>
+      </w:r>
+      <w:proofErr w:type="spellStart"/>
+      <w:r>
+        <w:t>placeholder</w:t>
+      </w:r>
+      <w:proofErr w:type="spellEnd"/>
+      <w:r>
+        <w:t>="Имя пользователя"</w:t>
+      </w:r>
+      <w:r>
+        <w:br/>
+        <w:t xml:space="preserve">          </w:t>
+      </w:r>
+      <w:proofErr w:type="spellStart"/>
+      <w:r>
+        <w:t>value</w:t>
+      </w:r>
+      <w:proofErr w:type="spellEnd"/>
+      <w:r>
+        <w:t xml:space="preserve">="{{ </w:t>
+      </w:r>
+      <w:proofErr w:type="spellStart"/>
+      <w:r>
+        <w:t>form.title</w:t>
+      </w:r>
+      <w:proofErr w:type="spellEnd"/>
+      <w:r>
+        <w:t xml:space="preserve"> }}"</w:t>
+      </w:r>
+      <w:r>
+        <w:br/>
+        <w:t xml:space="preserve">        /&gt;</w:t>
+      </w:r>
+      <w:r>
+        <w:br/>
+        <w:t xml:space="preserve">        &lt;</w:t>
+      </w:r>
+      <w:proofErr w:type="spellStart"/>
+      <w:r>
+        <w:t>input</w:t>
+      </w:r>
+      <w:proofErr w:type="spellEnd"/>
+      <w:r>
+        <w:br/>
+        <w:t xml:space="preserve">          </w:t>
+      </w:r>
+      <w:proofErr w:type="spellStart"/>
+      <w:r>
+        <w:t>type</w:t>
+      </w:r>
+      <w:proofErr w:type="spellEnd"/>
+      <w:r>
+        <w:t>="</w:t>
+      </w:r>
+      <w:proofErr w:type="spellStart"/>
+      <w:r>
+        <w:t>text</w:t>
+      </w:r>
+      <w:proofErr w:type="spellEnd"/>
+      <w:r>
+        <w:t>"</w:t>
+      </w:r>
+      <w:r>
+        <w:br/>
+        <w:t xml:space="preserve">          </w:t>
+      </w:r>
+      <w:proofErr w:type="spellStart"/>
+      <w:r>
+        <w:t>name</w:t>
+      </w:r>
+      <w:proofErr w:type="spellEnd"/>
+      <w:r>
+        <w:t>="</w:t>
+      </w:r>
+      <w:proofErr w:type="spellStart"/>
+      <w:r>
+        <w:t>email</w:t>
+      </w:r>
+      <w:proofErr w:type="spellEnd"/>
+      <w:r>
+        <w:t>"</w:t>
+      </w:r>
+      <w:r>
+        <w:br/>
+        <w:t xml:space="preserve">          </w:t>
+      </w:r>
+      <w:proofErr w:type="spellStart"/>
+      <w:r>
+        <w:t>placeholder</w:t>
+      </w:r>
+      <w:proofErr w:type="spellEnd"/>
+      <w:r>
+        <w:t>="</w:t>
+      </w:r>
+      <w:proofErr w:type="spellStart"/>
+      <w:r>
+        <w:t>email</w:t>
+      </w:r>
+      <w:proofErr w:type="spellEnd"/>
+      <w:r>
+        <w:t xml:space="preserve"> пользователя"</w:t>
+      </w:r>
+      <w:r>
+        <w:br/>
+        <w:t xml:space="preserve">          </w:t>
+      </w:r>
+      <w:proofErr w:type="spellStart"/>
+      <w:r>
+        <w:t>value</w:t>
+      </w:r>
+      <w:proofErr w:type="spellEnd"/>
+      <w:r>
+        <w:t xml:space="preserve">="{{ </w:t>
+      </w:r>
+      <w:proofErr w:type="spellStart"/>
+      <w:r>
+        <w:t>form.title</w:t>
+      </w:r>
+      <w:proofErr w:type="spellEnd"/>
+      <w:r>
+        <w:t xml:space="preserve"> }}"</w:t>
+      </w:r>
+      <w:r>
+        <w:br/>
+        <w:t xml:space="preserve">        /&gt;</w:t>
+      </w:r>
+      <w:r>
+        <w:br/>
+        <w:t xml:space="preserve">        &lt;</w:t>
+      </w:r>
+      <w:proofErr w:type="spellStart"/>
+      <w:r>
+        <w:t>input</w:t>
+      </w:r>
+      <w:proofErr w:type="spellEnd"/>
+      <w:r>
+        <w:br/>
+        <w:t xml:space="preserve">          </w:t>
+      </w:r>
+      <w:proofErr w:type="spellStart"/>
+      <w:r>
+        <w:t>type</w:t>
+      </w:r>
+      <w:proofErr w:type="spellEnd"/>
+      <w:r>
+        <w:t>="</w:t>
+      </w:r>
+      <w:proofErr w:type="spellStart"/>
+      <w:r>
+        <w:t>password</w:t>
+      </w:r>
+      <w:proofErr w:type="spellEnd"/>
+      <w:r>
+        <w:t>"</w:t>
+      </w:r>
+      <w:r>
+        <w:br/>
+        <w:t xml:space="preserve">          </w:t>
+      </w:r>
+      <w:proofErr w:type="spellStart"/>
+      <w:r>
+        <w:t>name</w:t>
+      </w:r>
+      <w:proofErr w:type="spellEnd"/>
+      <w:r>
+        <w:t>="</w:t>
+      </w:r>
+      <w:proofErr w:type="spellStart"/>
+      <w:r>
+        <w:t>password</w:t>
+      </w:r>
+      <w:proofErr w:type="spellEnd"/>
+      <w:r>
+        <w:t>"</w:t>
+      </w:r>
+      <w:r>
+        <w:br/>
+        <w:t xml:space="preserve">          </w:t>
+      </w:r>
+      <w:proofErr w:type="spellStart"/>
+      <w:r>
+        <w:t>placeholder</w:t>
+      </w:r>
+      <w:proofErr w:type="spellEnd"/>
+      <w:r>
+        <w:t>="Пароль"</w:t>
+      </w:r>
+      <w:r>
+        <w:br/>
+        <w:t xml:space="preserve">          </w:t>
+      </w:r>
+      <w:proofErr w:type="spellStart"/>
+      <w:r>
+        <w:t>value</w:t>
+      </w:r>
+      <w:proofErr w:type="spellEnd"/>
+      <w:r>
+        <w:t xml:space="preserve">="{{ </w:t>
+      </w:r>
+      <w:proofErr w:type="spellStart"/>
+      <w:r>
+        <w:t>form.title</w:t>
+      </w:r>
+      <w:proofErr w:type="spellEnd"/>
+      <w:r>
+        <w:t xml:space="preserve"> }}"</w:t>
+      </w:r>
+      <w:r>
+        <w:br/>
+        <w:t xml:space="preserve">        /&gt;</w:t>
+      </w:r>
+      <w:r>
+        <w:br/>
+        <w:t xml:space="preserve">        &lt;</w:t>
+      </w:r>
+      <w:proofErr w:type="spellStart"/>
+      <w:r>
+        <w:t>input</w:t>
+      </w:r>
+      <w:proofErr w:type="spellEnd"/>
+      <w:r>
+        <w:t xml:space="preserve"> </w:t>
+      </w:r>
+      <w:proofErr w:type="spellStart"/>
+      <w:r>
+        <w:t>type</w:t>
+      </w:r>
+      <w:proofErr w:type="spellEnd"/>
+      <w:r>
+        <w:t>="</w:t>
+      </w:r>
+      <w:proofErr w:type="spellStart"/>
+      <w:r>
+        <w:t>submit</w:t>
+      </w:r>
+      <w:proofErr w:type="spellEnd"/>
+      <w:r>
+        <w:t xml:space="preserve">" </w:t>
+      </w:r>
+      <w:proofErr w:type="spellStart"/>
+      <w:r>
+        <w:t>value</w:t>
+      </w:r>
+      <w:proofErr w:type="spellEnd"/>
+      <w:r>
+        <w:t>="Сохранить" /&gt;</w:t>
+      </w:r>
+      <w:r>
+        <w:br/>
+        <w:t xml:space="preserve">      &lt;/</w:t>
+      </w:r>
+      <w:proofErr w:type="spellStart"/>
+      <w:r>
+        <w:t>form</w:t>
+      </w:r>
+      <w:proofErr w:type="spellEnd"/>
+      <w:r>
+        <w:t>&gt;</w:t>
+      </w:r>
+      <w:r>
+        <w:br/>
+        <w:t xml:space="preserve">      {{ </w:t>
+      </w:r>
+      <w:proofErr w:type="spellStart"/>
+      <w:r>
+        <w:t>form.errors</w:t>
+      </w:r>
+      <w:proofErr w:type="spellEnd"/>
+      <w:r>
+        <w:t xml:space="preserve"> }}</w:t>
+      </w:r>
+      <w:r>
+        <w:br/>
+        <w:t xml:space="preserve">    &lt;/</w:t>
+      </w:r>
+      <w:proofErr w:type="spellStart"/>
+      <w:r>
+        <w:t>div</w:t>
+      </w:r>
+      <w:proofErr w:type="spellEnd"/>
+      <w:r>
+        <w:t>&gt;</w:t>
+      </w:r>
+      <w:r>
+        <w:br/>
+        <w:t xml:space="preserve">  &lt;/</w:t>
+      </w:r>
+      <w:proofErr w:type="spellStart"/>
+      <w:r>
+        <w:t>body</w:t>
+      </w:r>
+      <w:proofErr w:type="spellEnd"/>
+      <w:r>
+        <w:t>&gt;</w:t>
+      </w:r>
+      <w:r>
+        <w:br/>
+        <w:t>&lt;/</w:t>
+      </w:r>
+      <w:proofErr w:type="spellStart"/>
+      <w:r>
+        <w:t>html</w:t>
+      </w:r>
+      <w:proofErr w:type="spellEnd"/>
+      <w:r>
+        <w:t>&gt;</w:t>
+      </w:r>
+    </w:p>
+    <w:p/>
+    <w:p>
+      <w:pPr>
+        <w:pStyle w:val="2"/>
+        <w:spacing w:before="0"/>
+        <w:ind w:firstLine="709"/>
         <w:rPr>
           <w:rFonts w:ascii="Times New Roman" w:hAnsi="Times New Roman" w:cs="Times New Roman"/>
           <w:color w:val="000000"/>
           <w:sz w:val="28"/>
           <w:szCs w:val="28"/>
         </w:rPr>
-        <w:t>и</w:t>
-      </w:r>
-      <w:bookmarkEnd w:id="3"/>
-    </w:p>
-    <w:p>
-      <w:pPr>
-        <w:rPr>
-          <w:rFonts w:cs="Times New Roman"/>
-          <w:szCs w:val="28"/>
-        </w:rPr>
-      </w:pPr>
-      <w:r>
-        <w:tab/>
-      </w:r>
-      <w:r>
-        <w:rPr>
-          <w:rFonts w:cs="Times New Roman"/>
-          <w:szCs w:val="28"/>
-        </w:rPr>
-        <w:t xml:space="preserve">Создаём новую директорию для лабораторной работы №6 и копируем в неё проект </w:t>
-      </w:r>
-      <w:proofErr w:type="spellStart"/>
-      <w:r>
-        <w:rPr>
-          <w:rFonts w:cs="Times New Roman"/>
-          <w:szCs w:val="28"/>
-        </w:rPr>
-        <w:t>blog</w:t>
-      </w:r>
-      <w:proofErr w:type="spellEnd"/>
-      <w:r>
-        <w:rPr>
-          <w:rFonts w:cs="Times New Roman"/>
+      </w:pPr>
+      <w:bookmarkStart w:id="4" w:name="_Toc89170069"/>
+      <w:r>
+        <w:rPr>
+          <w:rFonts w:ascii="Times New Roman" w:hAnsi="Times New Roman" w:cs="Times New Roman"/>
+          <w:color w:val="auto"/>
+          <w:sz w:val="28"/>
+          <w:szCs w:val="28"/>
+        </w:rPr>
+        <w:t>2.</w:t>
+      </w:r>
+      <w:r>
+        <w:rPr>
+          <w:rFonts w:ascii="Times New Roman" w:hAnsi="Times New Roman" w:cs="Times New Roman"/>
+          <w:color w:val="auto"/>
+          <w:sz w:val="28"/>
+          <w:szCs w:val="28"/>
+        </w:rPr>
+        <w:t>2</w:t>
+      </w:r>
+      <w:r>
+        <w:rPr>
+          <w:rFonts w:ascii="Times New Roman" w:hAnsi="Times New Roman" w:cs="Times New Roman"/>
+          <w:color w:val="auto"/>
+          <w:sz w:val="28"/>
           <w:szCs w:val="28"/>
         </w:rPr>
         <w:t xml:space="preserve"> </w:t>
       </w:r>
       <w:r>
-        <w:rPr>
-          <w:rFonts w:cs="Times New Roman"/>
-          <w:szCs w:val="28"/>
-        </w:rPr>
-        <w:t>из прошлой лабораторной работы.</w:t>
-      </w:r>
-      <w:r>
-        <w:rPr>
-          <w:rFonts w:cs="Times New Roman"/>
-          <w:szCs w:val="28"/>
-        </w:rPr>
-        <w:t xml:space="preserve"> </w:t>
-      </w:r>
-      <w:r>
-        <w:rPr>
-          <w:rFonts w:cs="Times New Roman"/>
-          <w:szCs w:val="28"/>
-        </w:rPr>
-        <w:t>Добавим в файл urls.py новые пути</w:t>
-      </w:r>
-      <w:r>
-        <w:rPr>
-          <w:rFonts w:cs="Times New Roman"/>
-          <w:szCs w:val="28"/>
-        </w:rPr>
-        <w:t>.</w:t>
-      </w:r>
-    </w:p>
-    <w:p>
-      <w:pPr>
-        <w:pStyle w:val="HTML"/>
-        <w:ind w:left="708"/>
-        <w:rPr>
-          <w:lang w:val="en-US"/>
-        </w:rPr>
-      </w:pPr>
-      <w:r>
-        <w:rPr>
-          <w:rFonts w:cs="Times New Roman"/>
-          <w:szCs w:val="28"/>
-        </w:rPr>
-        <w:lastRenderedPageBreak/>
-        <w:tab/>
-      </w:r>
-      <w:proofErr w:type="spellStart"/>
-      <w:r>
-        <w:rPr>
-          <w:lang w:val="en-US"/>
-        </w:rPr>
-        <w:t>urlpatterns</w:t>
-      </w:r>
-      <w:proofErr w:type="spellEnd"/>
-      <w:r>
-        <w:rPr>
-          <w:lang w:val="en-US"/>
-        </w:rPr>
-        <w:t xml:space="preserve"> = [</w:t>
-      </w:r>
-      <w:r>
-        <w:rPr>
-          <w:lang w:val="en-US"/>
-        </w:rPr>
-        <w:br/>
-        <w:t xml:space="preserve">    path('admin/', </w:t>
-      </w:r>
-      <w:proofErr w:type="spellStart"/>
-      <w:r>
-        <w:rPr>
-          <w:lang w:val="en-US"/>
-        </w:rPr>
-        <w:t>admin.site.urls</w:t>
-      </w:r>
-      <w:proofErr w:type="spellEnd"/>
-      <w:r>
-        <w:rPr>
-          <w:lang w:val="en-US"/>
-        </w:rPr>
-        <w:t>),</w:t>
-      </w:r>
-      <w:r>
-        <w:rPr>
-          <w:lang w:val="en-US"/>
-        </w:rPr>
-        <w:br/>
-        <w:t xml:space="preserve">    path('', </w:t>
-      </w:r>
-      <w:proofErr w:type="spellStart"/>
-      <w:r>
-        <w:rPr>
-          <w:lang w:val="en-US"/>
-        </w:rPr>
-        <w:t>views.archive</w:t>
-      </w:r>
-      <w:proofErr w:type="spellEnd"/>
-      <w:r>
-        <w:rPr>
-          <w:lang w:val="en-US"/>
-        </w:rPr>
-        <w:t>, name='home'),</w:t>
-      </w:r>
-      <w:r>
-        <w:rPr>
-          <w:lang w:val="en-US"/>
-        </w:rPr>
-        <w:br/>
-        <w:t xml:space="preserve">    path('article/&lt;</w:t>
-      </w:r>
-      <w:proofErr w:type="spellStart"/>
-      <w:r>
-        <w:rPr>
-          <w:lang w:val="en-US"/>
-        </w:rPr>
-        <w:t>int:article_id</w:t>
-      </w:r>
-      <w:proofErr w:type="spellEnd"/>
-      <w:r>
-        <w:rPr>
-          <w:lang w:val="en-US"/>
-        </w:rPr>
-        <w:t xml:space="preserve">&gt;', </w:t>
-      </w:r>
-      <w:proofErr w:type="spellStart"/>
-      <w:r>
-        <w:rPr>
-          <w:lang w:val="en-US"/>
-        </w:rPr>
-        <w:t>views.get_article</w:t>
-      </w:r>
-      <w:proofErr w:type="spellEnd"/>
-      <w:r>
-        <w:rPr>
-          <w:lang w:val="en-US"/>
-        </w:rPr>
-        <w:t>, name='</w:t>
-      </w:r>
-      <w:proofErr w:type="spellStart"/>
-      <w:r>
-        <w:rPr>
-          <w:lang w:val="en-US"/>
-        </w:rPr>
-        <w:t>get_article</w:t>
-      </w:r>
-      <w:proofErr w:type="spellEnd"/>
-      <w:r>
-        <w:rPr>
-          <w:lang w:val="en-US"/>
-        </w:rPr>
-        <w:t>'),</w:t>
-      </w:r>
-      <w:r>
-        <w:rPr>
-          <w:lang w:val="en-US"/>
-        </w:rPr>
-        <w:br/>
-        <w:t xml:space="preserve">    path('article/new/', </w:t>
-      </w:r>
-      <w:proofErr w:type="spellStart"/>
-      <w:r>
-        <w:rPr>
-          <w:lang w:val="en-US"/>
-        </w:rPr>
-        <w:t>views.create_post</w:t>
-      </w:r>
-      <w:proofErr w:type="spellEnd"/>
-      <w:r>
-        <w:rPr>
-          <w:lang w:val="en-US"/>
-        </w:rPr>
-        <w:t>, name='</w:t>
-      </w:r>
-      <w:proofErr w:type="spellStart"/>
-      <w:r>
-        <w:rPr>
-          <w:lang w:val="en-US"/>
-        </w:rPr>
-        <w:t>create_post</w:t>
-      </w:r>
-      <w:proofErr w:type="spellEnd"/>
-      <w:r>
-        <w:rPr>
-          <w:lang w:val="en-US"/>
-        </w:rPr>
-        <w:t>'),</w:t>
-      </w:r>
-      <w:r>
-        <w:rPr>
-          <w:lang w:val="en-US"/>
-        </w:rPr>
-        <w:br/>
-        <w:t xml:space="preserve">    path('registration', </w:t>
-      </w:r>
-      <w:proofErr w:type="spellStart"/>
-      <w:r>
-        <w:rPr>
-          <w:lang w:val="en-US"/>
-        </w:rPr>
-        <w:t>views.registred</w:t>
-      </w:r>
-      <w:proofErr w:type="spellEnd"/>
-      <w:r>
-        <w:rPr>
-          <w:lang w:val="en-US"/>
-        </w:rPr>
-        <w:t>, name='</w:t>
-      </w:r>
-      <w:proofErr w:type="spellStart"/>
-      <w:r>
-        <w:rPr>
-          <w:lang w:val="en-US"/>
-        </w:rPr>
-        <w:t>regPage</w:t>
-      </w:r>
-      <w:proofErr w:type="spellEnd"/>
-      <w:r>
-        <w:rPr>
-          <w:lang w:val="en-US"/>
-        </w:rPr>
-        <w:t>'),</w:t>
-      </w:r>
-      <w:r>
-        <w:rPr>
-          <w:lang w:val="en-US"/>
-        </w:rPr>
-        <w:br/>
-        <w:t xml:space="preserve">    path('</w:t>
-      </w:r>
-      <w:proofErr w:type="spellStart"/>
-      <w:r>
-        <w:rPr>
-          <w:lang w:val="en-US"/>
-        </w:rPr>
-        <w:t>logIn</w:t>
-      </w:r>
-      <w:proofErr w:type="spellEnd"/>
-      <w:r>
-        <w:rPr>
-          <w:lang w:val="en-US"/>
-        </w:rPr>
-        <w:t xml:space="preserve">', </w:t>
-      </w:r>
-      <w:proofErr w:type="spellStart"/>
-      <w:r>
-        <w:rPr>
-          <w:lang w:val="en-US"/>
-        </w:rPr>
-        <w:t>views.logIn</w:t>
-      </w:r>
-      <w:proofErr w:type="spellEnd"/>
-      <w:r>
-        <w:rPr>
-          <w:lang w:val="en-US"/>
-        </w:rPr>
-        <w:t>, name='</w:t>
-      </w:r>
-      <w:proofErr w:type="spellStart"/>
-      <w:r>
-        <w:rPr>
-          <w:lang w:val="en-US"/>
-        </w:rPr>
-        <w:t>logIn</w:t>
-      </w:r>
-      <w:proofErr w:type="spellEnd"/>
-      <w:r>
-        <w:rPr>
-          <w:lang w:val="en-US"/>
-        </w:rPr>
-        <w:t>'),</w:t>
-      </w:r>
-      <w:r>
-        <w:rPr>
-          <w:lang w:val="en-US"/>
-        </w:rPr>
-        <w:br/>
-        <w:t xml:space="preserve">    path('</w:t>
-      </w:r>
-      <w:proofErr w:type="spellStart"/>
-      <w:r>
-        <w:rPr>
-          <w:shd w:val="clear" w:color="auto" w:fill="364135"/>
-          <w:lang w:val="en-US"/>
-        </w:rPr>
-        <w:t>logOut</w:t>
-      </w:r>
-      <w:proofErr w:type="spellEnd"/>
-      <w:r>
-        <w:rPr>
-          <w:lang w:val="en-US"/>
-        </w:rPr>
-        <w:t xml:space="preserve">', </w:t>
-      </w:r>
-      <w:proofErr w:type="spellStart"/>
-      <w:r>
-        <w:rPr>
-          <w:lang w:val="en-US"/>
-        </w:rPr>
-        <w:t>views.logoutFunc</w:t>
-      </w:r>
-      <w:proofErr w:type="spellEnd"/>
-      <w:r>
-        <w:rPr>
-          <w:lang w:val="en-US"/>
-        </w:rPr>
-        <w:t>, name='</w:t>
-      </w:r>
-      <w:proofErr w:type="spellStart"/>
-      <w:r>
-        <w:rPr>
-          <w:lang w:val="en-US"/>
-        </w:rPr>
-        <w:t>logOut</w:t>
-      </w:r>
-      <w:proofErr w:type="spellEnd"/>
-      <w:r>
-        <w:rPr>
-          <w:lang w:val="en-US"/>
-        </w:rPr>
-        <w:t>')</w:t>
-      </w:r>
-      <w:r>
-        <w:rPr>
-          <w:lang w:val="en-US"/>
-        </w:rPr>
-        <w:br/>
-        <w:t>]</w:t>
-      </w:r>
-    </w:p>
-    <w:p>
-      <w:pPr>
-        <w:rPr>
-          <w:rFonts w:cs="Times New Roman"/>
-          <w:szCs w:val="28"/>
-          <w:lang w:val="en-US"/>
-        </w:rPr>
-      </w:pPr>
-    </w:p>
-    <w:p>
-      <w:pPr>
-        <w:ind w:firstLine="708"/>
-        <w:rPr>
-          <w:color w:val="000000"/>
-          <w:szCs w:val="28"/>
-        </w:rPr>
-      </w:pPr>
-      <w:r>
-        <w:rPr>
-          <w:rFonts w:cs="Times New Roman"/>
-          <w:color w:val="000000"/>
-          <w:szCs w:val="28"/>
-        </w:rPr>
-        <w:t>Создадим в файле views</w:t>
-      </w:r>
-      <w:r>
-        <w:rPr>
-          <w:rFonts w:cs="Times New Roman"/>
-          <w:color w:val="000000"/>
-          <w:szCs w:val="28"/>
-        </w:rPr>
-        <w:t>.</w:t>
-      </w:r>
-      <w:r>
-        <w:rPr>
-          <w:rFonts w:cs="Times New Roman"/>
-          <w:color w:val="000000"/>
-          <w:szCs w:val="28"/>
-        </w:rPr>
-        <w:t>py</w:t>
-      </w:r>
-      <w:r>
-        <w:rPr>
-          <w:rFonts w:cs="Times New Roman"/>
-          <w:color w:val="000000"/>
-          <w:szCs w:val="28"/>
-        </w:rPr>
-        <w:t xml:space="preserve"> </w:t>
-      </w:r>
-      <w:r>
-        <w:rPr>
-          <w:rFonts w:cs="Times New Roman"/>
-          <w:color w:val="000000"/>
-          <w:szCs w:val="28"/>
-        </w:rPr>
-        <w:t xml:space="preserve">новую функцию </w:t>
-      </w:r>
-      <w:proofErr w:type="spellStart"/>
-      <w:r>
-        <w:rPr>
-          <w:rFonts w:cs="Times New Roman"/>
-          <w:color w:val="000000"/>
-          <w:szCs w:val="28"/>
-        </w:rPr>
-        <w:t>registred</w:t>
-      </w:r>
-      <w:proofErr w:type="spellEnd"/>
-      <w:r>
-        <w:rPr>
-          <w:rFonts w:cs="Times New Roman"/>
-          <w:color w:val="000000"/>
-          <w:szCs w:val="28"/>
-        </w:rPr>
-        <w:t xml:space="preserve"> </w:t>
-      </w:r>
-      <w:r>
-        <w:rPr>
-          <w:rFonts w:cs="Times New Roman"/>
-          <w:color w:val="000000"/>
-          <w:szCs w:val="28"/>
-        </w:rPr>
-        <w:tab/>
-        <w:t xml:space="preserve">, которая </w:t>
-      </w:r>
-      <w:r>
-        <w:rPr>
-          <w:color w:val="000000"/>
-          <w:szCs w:val="28"/>
-        </w:rPr>
-        <w:t xml:space="preserve">должна будет </w:t>
-      </w:r>
-      <w:r>
-        <w:rPr>
-          <w:color w:val="000000"/>
-          <w:szCs w:val="28"/>
-        </w:rPr>
-        <w:t>отображать форму с регистрацией пользователя, и переводить его на форму авторизации в случае успешной регистрации.</w:t>
-      </w:r>
-    </w:p>
-    <w:p>
-      <w:pPr>
-        <w:ind w:firstLine="708"/>
-        <w:rPr>
-          <w:color w:val="000000"/>
-          <w:szCs w:val="28"/>
-        </w:rPr>
-      </w:pPr>
-    </w:p>
-    <w:p>
-      <w:pPr>
-        <w:pStyle w:val="HTML"/>
-        <w:rPr>
-          <w:lang w:val="en-US"/>
-        </w:rPr>
-      </w:pPr>
-      <w:r>
-        <w:rPr>
-          <w:lang w:val="en-US"/>
-        </w:rPr>
-        <w:t xml:space="preserve">def </w:t>
-      </w:r>
-      <w:proofErr w:type="spellStart"/>
-      <w:r>
-        <w:rPr>
-          <w:lang w:val="en-US"/>
-        </w:rPr>
-        <w:t>registred</w:t>
-      </w:r>
-      <w:proofErr w:type="spellEnd"/>
-      <w:r>
-        <w:rPr>
-          <w:lang w:val="en-US"/>
-        </w:rPr>
-        <w:t>(request):</w:t>
-      </w:r>
-      <w:r>
-        <w:rPr>
-          <w:lang w:val="en-US"/>
-        </w:rPr>
-        <w:br/>
-        <w:t xml:space="preserve">    if </w:t>
-      </w:r>
-      <w:proofErr w:type="spellStart"/>
-      <w:r>
-        <w:rPr>
-          <w:lang w:val="en-US"/>
-        </w:rPr>
-        <w:t>request.method</w:t>
-      </w:r>
-      <w:proofErr w:type="spellEnd"/>
-      <w:r>
-        <w:rPr>
-          <w:lang w:val="en-US"/>
-        </w:rPr>
-        <w:t xml:space="preserve"> == "POST":</w:t>
-      </w:r>
-      <w:r>
-        <w:rPr>
-          <w:lang w:val="en-US"/>
-        </w:rPr>
-        <w:br/>
-        <w:t xml:space="preserve">        form = {</w:t>
-      </w:r>
-      <w:r>
-        <w:rPr>
-          <w:lang w:val="en-US"/>
-        </w:rPr>
-        <w:br/>
-        <w:t xml:space="preserve">            'username': </w:t>
-      </w:r>
-      <w:proofErr w:type="spellStart"/>
-      <w:r>
-        <w:rPr>
-          <w:lang w:val="en-US"/>
-        </w:rPr>
-        <w:t>request.POST</w:t>
-      </w:r>
-      <w:proofErr w:type="spellEnd"/>
-      <w:r>
-        <w:rPr>
-          <w:lang w:val="en-US"/>
-        </w:rPr>
-        <w:t>["username"],</w:t>
-      </w:r>
-      <w:r>
-        <w:rPr>
-          <w:lang w:val="en-US"/>
-        </w:rPr>
-        <w:br/>
-        <w:t xml:space="preserve">            'email': </w:t>
-      </w:r>
-      <w:proofErr w:type="spellStart"/>
-      <w:r>
-        <w:rPr>
-          <w:lang w:val="en-US"/>
-        </w:rPr>
-        <w:t>request.POST</w:t>
-      </w:r>
-      <w:proofErr w:type="spellEnd"/>
-      <w:r>
-        <w:rPr>
-          <w:lang w:val="en-US"/>
-        </w:rPr>
-        <w:t>["email"],</w:t>
-      </w:r>
-      <w:r>
-        <w:rPr>
-          <w:lang w:val="en-US"/>
-        </w:rPr>
-        <w:br/>
-        <w:t xml:space="preserve">            'password': </w:t>
-      </w:r>
-      <w:proofErr w:type="spellStart"/>
-      <w:r>
-        <w:rPr>
-          <w:lang w:val="en-US"/>
-        </w:rPr>
-        <w:t>request.POST</w:t>
-      </w:r>
-      <w:proofErr w:type="spellEnd"/>
-      <w:r>
-        <w:rPr>
-          <w:lang w:val="en-US"/>
-        </w:rPr>
-        <w:t>['password']</w:t>
-      </w:r>
-      <w:r>
-        <w:rPr>
-          <w:lang w:val="en-US"/>
-        </w:rPr>
-        <w:br/>
-        <w:t xml:space="preserve">        }</w:t>
-      </w:r>
-      <w:r>
-        <w:rPr>
-          <w:lang w:val="en-US"/>
-        </w:rPr>
-        <w:br/>
-        <w:t xml:space="preserve">        if form["username"] and form['email'] and form['password']:</w:t>
-      </w:r>
-      <w:r>
-        <w:rPr>
-          <w:lang w:val="en-US"/>
-        </w:rPr>
-        <w:br/>
-        <w:t xml:space="preserve">            try:</w:t>
-      </w:r>
-      <w:r>
-        <w:rPr>
-          <w:lang w:val="en-US"/>
-        </w:rPr>
-        <w:br/>
-        <w:t xml:space="preserve">                </w:t>
-      </w:r>
-      <w:proofErr w:type="spellStart"/>
-      <w:r>
-        <w:rPr>
-          <w:lang w:val="en-US"/>
-        </w:rPr>
-        <w:t>User.objects.get</w:t>
-      </w:r>
-      <w:proofErr w:type="spellEnd"/>
-      <w:r>
-        <w:rPr>
-          <w:lang w:val="en-US"/>
-        </w:rPr>
-        <w:t>(username=</w:t>
-      </w:r>
-      <w:proofErr w:type="spellStart"/>
-      <w:r>
-        <w:rPr>
-          <w:lang w:val="en-US"/>
-        </w:rPr>
-        <w:t>request.POST</w:t>
-      </w:r>
-      <w:proofErr w:type="spellEnd"/>
-      <w:r>
-        <w:rPr>
-          <w:lang w:val="en-US"/>
-        </w:rPr>
-        <w:t>["username"])</w:t>
-      </w:r>
-      <w:r>
-        <w:rPr>
-          <w:lang w:val="en-US"/>
-        </w:rPr>
-        <w:br/>
-        <w:t xml:space="preserve">                form['errors'] = u"</w:t>
-      </w:r>
-      <w:r>
-        <w:t>Пользователь</w:t>
-      </w:r>
-      <w:r>
-        <w:rPr>
-          <w:lang w:val="en-US"/>
-        </w:rPr>
-        <w:t xml:space="preserve"> </w:t>
-      </w:r>
-      <w:r>
-        <w:t>с</w:t>
-      </w:r>
-      <w:r>
-        <w:rPr>
-          <w:lang w:val="en-US"/>
-        </w:rPr>
-        <w:t xml:space="preserve"> </w:t>
-      </w:r>
-      <w:r>
-        <w:t>таким</w:t>
-      </w:r>
-      <w:r>
-        <w:rPr>
-          <w:lang w:val="en-US"/>
-        </w:rPr>
-        <w:t xml:space="preserve"> </w:t>
-      </w:r>
-      <w:r>
-        <w:t>именем</w:t>
-      </w:r>
-      <w:r>
-        <w:rPr>
-          <w:lang w:val="en-US"/>
-        </w:rPr>
-        <w:t xml:space="preserve"> </w:t>
-      </w:r>
-      <w:r>
-        <w:t>уже</w:t>
-      </w:r>
-      <w:r>
-        <w:rPr>
-          <w:lang w:val="en-US"/>
-        </w:rPr>
-        <w:t xml:space="preserve"> </w:t>
-      </w:r>
-      <w:r>
-        <w:t>существует</w:t>
-      </w:r>
-      <w:r>
-        <w:rPr>
-          <w:lang w:val="en-US"/>
-        </w:rPr>
-        <w:t>"</w:t>
-      </w:r>
-      <w:r>
-        <w:rPr>
-          <w:lang w:val="en-US"/>
-        </w:rPr>
-        <w:br/>
-        <w:t xml:space="preserve">                return render(request, 'registrationpage.html', {'form': form})</w:t>
-      </w:r>
-      <w:r>
-        <w:rPr>
-          <w:lang w:val="en-US"/>
-        </w:rPr>
-        <w:br/>
-        <w:t xml:space="preserve">            except </w:t>
-      </w:r>
-      <w:proofErr w:type="spellStart"/>
-      <w:r>
-        <w:rPr>
-          <w:lang w:val="en-US"/>
-        </w:rPr>
-        <w:t>User.DoesNotExist</w:t>
-      </w:r>
-      <w:proofErr w:type="spellEnd"/>
-      <w:r>
-        <w:rPr>
-          <w:lang w:val="en-US"/>
-        </w:rPr>
-        <w:t>:</w:t>
-      </w:r>
-      <w:r>
-        <w:rPr>
-          <w:lang w:val="en-US"/>
-        </w:rPr>
-        <w:br/>
-        <w:t xml:space="preserve">                </w:t>
-      </w:r>
-      <w:proofErr w:type="spellStart"/>
-      <w:r>
-        <w:rPr>
-          <w:lang w:val="en-US"/>
-        </w:rPr>
-        <w:t>User.objects.create_user</w:t>
-      </w:r>
-      <w:proofErr w:type="spellEnd"/>
-      <w:r>
-        <w:rPr>
-          <w:lang w:val="en-US"/>
-        </w:rPr>
-        <w:t>(username=</w:t>
-      </w:r>
-      <w:proofErr w:type="spellStart"/>
-      <w:r>
-        <w:rPr>
-          <w:lang w:val="en-US"/>
-        </w:rPr>
-        <w:t>request.POST</w:t>
-      </w:r>
-      <w:proofErr w:type="spellEnd"/>
-      <w:r>
-        <w:rPr>
-          <w:lang w:val="en-US"/>
-        </w:rPr>
-        <w:t>["username"],</w:t>
-      </w:r>
-      <w:r>
-        <w:rPr>
-          <w:lang w:val="en-US"/>
-        </w:rPr>
-        <w:br/>
-        <w:t xml:space="preserve">                                         email=</w:t>
-      </w:r>
-      <w:proofErr w:type="spellStart"/>
-      <w:r>
-        <w:rPr>
-          <w:lang w:val="en-US"/>
-        </w:rPr>
-        <w:t>request.POST</w:t>
-      </w:r>
-      <w:proofErr w:type="spellEnd"/>
-      <w:r>
-        <w:rPr>
-          <w:lang w:val="en-US"/>
-        </w:rPr>
-        <w:t>["username"],</w:t>
-      </w:r>
-      <w:r>
-        <w:rPr>
-          <w:lang w:val="en-US"/>
-        </w:rPr>
-        <w:br/>
-        <w:t xml:space="preserve">                                         password=</w:t>
-      </w:r>
-      <w:proofErr w:type="spellStart"/>
-      <w:r>
-        <w:rPr>
-          <w:lang w:val="en-US"/>
-        </w:rPr>
-        <w:t>request.POST</w:t>
-      </w:r>
-      <w:proofErr w:type="spellEnd"/>
-      <w:r>
-        <w:rPr>
-          <w:lang w:val="en-US"/>
-        </w:rPr>
-        <w:t>['password'])</w:t>
-      </w:r>
-      <w:r>
-        <w:rPr>
-          <w:lang w:val="en-US"/>
-        </w:rPr>
-        <w:br/>
-        <w:t xml:space="preserve">                return redirect('</w:t>
-      </w:r>
-      <w:proofErr w:type="spellStart"/>
-      <w:r>
-        <w:rPr>
-          <w:lang w:val="en-US"/>
-        </w:rPr>
-        <w:t>logIn</w:t>
-      </w:r>
-      <w:proofErr w:type="spellEnd"/>
-      <w:r>
-        <w:rPr>
-          <w:lang w:val="en-US"/>
-        </w:rPr>
-        <w:t>')</w:t>
-      </w:r>
-      <w:r>
-        <w:rPr>
-          <w:lang w:val="en-US"/>
-        </w:rPr>
-        <w:br/>
-        <w:t xml:space="preserve">        else:</w:t>
-      </w:r>
-      <w:r>
-        <w:rPr>
-          <w:lang w:val="en-US"/>
-        </w:rPr>
-        <w:br/>
-        <w:t xml:space="preserve">            form['errors'] = u"</w:t>
-      </w:r>
-      <w:r>
-        <w:t>Не</w:t>
-      </w:r>
-      <w:r>
-        <w:rPr>
-          <w:lang w:val="en-US"/>
-        </w:rPr>
-        <w:t xml:space="preserve"> </w:t>
-      </w:r>
-      <w:r>
-        <w:t>все</w:t>
-      </w:r>
-      <w:r>
-        <w:rPr>
-          <w:lang w:val="en-US"/>
-        </w:rPr>
-        <w:t xml:space="preserve"> </w:t>
-      </w:r>
-      <w:r>
-        <w:t>поля</w:t>
-      </w:r>
-      <w:r>
-        <w:rPr>
-          <w:lang w:val="en-US"/>
-        </w:rPr>
-        <w:t xml:space="preserve"> </w:t>
-      </w:r>
-      <w:r>
-        <w:t>заполнены</w:t>
-      </w:r>
-      <w:r>
-        <w:rPr>
-          <w:lang w:val="en-US"/>
-        </w:rPr>
-        <w:t>"</w:t>
-      </w:r>
-      <w:r>
-        <w:rPr>
-          <w:lang w:val="en-US"/>
-        </w:rPr>
-        <w:br/>
-        <w:t xml:space="preserve">            return render(request, 'registrationpage.html', {'form': form})</w:t>
-      </w:r>
-      <w:r>
-        <w:rPr>
-          <w:lang w:val="en-US"/>
-        </w:rPr>
-        <w:br/>
-        <w:t xml:space="preserve">    else:</w:t>
-      </w:r>
-      <w:r>
-        <w:rPr>
-          <w:lang w:val="en-US"/>
-        </w:rPr>
-        <w:br/>
-        <w:t xml:space="preserve">        return render(request, 'registrationpage.html', {})</w:t>
-      </w:r>
-    </w:p>
-    <w:p>
-      <w:pPr>
-        <w:ind w:firstLine="708"/>
-        <w:rPr>
-          <w:rFonts w:cs="Times New Roman"/>
-          <w:color w:val="000000"/>
-          <w:szCs w:val="28"/>
-          <w:lang w:val="en-US"/>
-        </w:rPr>
-      </w:pPr>
-    </w:p>
-    <w:p>
-      <w:pPr>
-        <w:rPr>
-          <w:rFonts w:cs="Times New Roman"/>
-          <w:szCs w:val="28"/>
-        </w:rPr>
-      </w:pPr>
-      <w:r>
-        <w:rPr>
-          <w:rFonts w:cs="Times New Roman"/>
-          <w:szCs w:val="28"/>
-        </w:rPr>
-        <w:tab/>
-        <w:t xml:space="preserve">Далее создадим файл </w:t>
-      </w:r>
-      <w:proofErr w:type="spellStart"/>
-      <w:r>
-        <w:rPr>
-          <w:rFonts w:cs="Times New Roman"/>
-          <w:szCs w:val="28"/>
-          <w:lang w:val="en-US"/>
-        </w:rPr>
-        <w:t>registrationpage</w:t>
-      </w:r>
-      <w:proofErr w:type="spellEnd"/>
-      <w:r>
-        <w:rPr>
-          <w:rFonts w:cs="Times New Roman"/>
-          <w:szCs w:val="28"/>
-        </w:rPr>
-        <w:t>.</w:t>
-      </w:r>
-      <w:r>
-        <w:rPr>
-          <w:rFonts w:cs="Times New Roman"/>
-          <w:szCs w:val="28"/>
-          <w:lang w:val="en-US"/>
-        </w:rPr>
-        <w:t>html</w:t>
-      </w:r>
-      <w:r>
-        <w:rPr>
-          <w:rFonts w:cs="Times New Roman"/>
-          <w:szCs w:val="28"/>
-        </w:rPr>
-        <w:t>, программный код которого представлен на листинге 1.</w:t>
-      </w:r>
-    </w:p>
-    <w:p>
-      <w:pPr>
-        <w:rPr>
-          <w:rFonts w:cs="Times New Roman"/>
-          <w:szCs w:val="28"/>
-        </w:rPr>
-      </w:pPr>
-      <w:r>
-        <w:rPr>
-          <w:rFonts w:cs="Times New Roman"/>
-          <w:szCs w:val="28"/>
-        </w:rPr>
-        <w:tab/>
-        <w:t xml:space="preserve">Листинг 1 - </w:t>
-      </w:r>
-      <w:proofErr w:type="spellStart"/>
-      <w:r>
-        <w:rPr>
-          <w:rFonts w:cs="Times New Roman"/>
-          <w:szCs w:val="28"/>
-          <w:lang w:val="en-US"/>
-        </w:rPr>
-        <w:t>r</w:t>
-      </w:r>
-      <w:r>
-        <w:rPr>
-          <w:rFonts w:cs="Times New Roman"/>
-          <w:szCs w:val="28"/>
-          <w:lang w:val="en-US"/>
-        </w:rPr>
-        <w:t>egistrationpage</w:t>
-      </w:r>
-      <w:proofErr w:type="spellEnd"/>
-      <w:r>
-        <w:rPr>
-          <w:rFonts w:cs="Times New Roman"/>
-          <w:szCs w:val="28"/>
-        </w:rPr>
-        <w:t>.</w:t>
-      </w:r>
-      <w:r>
-        <w:rPr>
-          <w:rFonts w:cs="Times New Roman"/>
-          <w:szCs w:val="28"/>
-          <w:lang w:val="en-US"/>
-        </w:rPr>
-        <w:t>html</w:t>
-      </w:r>
-    </w:p>
-    <w:p>
-      <w:pPr>
-        <w:pStyle w:val="HTML"/>
-        <w:ind w:left="708"/>
-      </w:pPr>
-      <w:r>
-        <w:rPr>
-          <w:rFonts w:cs="Times New Roman"/>
-          <w:szCs w:val="28"/>
-        </w:rPr>
-        <w:tab/>
-      </w:r>
-      <w:r>
-        <w:t xml:space="preserve">&lt;!DOCTYPE </w:t>
-      </w:r>
-      <w:proofErr w:type="spellStart"/>
-      <w:r>
-        <w:t>html</w:t>
-      </w:r>
-      <w:proofErr w:type="spellEnd"/>
-      <w:r>
-        <w:t>&gt;</w:t>
-      </w:r>
-      <w:r>
-        <w:br/>
-        <w:t>&lt;</w:t>
-      </w:r>
-      <w:proofErr w:type="spellStart"/>
-      <w:r>
-        <w:t>html</w:t>
-      </w:r>
-      <w:proofErr w:type="spellEnd"/>
-      <w:r>
-        <w:t>&gt;</w:t>
-      </w:r>
-      <w:r>
-        <w:br/>
-        <w:t xml:space="preserve">  &lt;</w:t>
-      </w:r>
-      <w:proofErr w:type="spellStart"/>
-      <w:r>
-        <w:t>head</w:t>
-      </w:r>
-      <w:proofErr w:type="spellEnd"/>
-      <w:r>
-        <w:t>&gt;</w:t>
-      </w:r>
-      <w:r>
-        <w:br/>
-        <w:t xml:space="preserve">    &lt;</w:t>
-      </w:r>
-      <w:proofErr w:type="spellStart"/>
-      <w:r>
-        <w:t>title</w:t>
-      </w:r>
-      <w:proofErr w:type="spellEnd"/>
-      <w:r>
-        <w:t>&gt;Регистрация&lt;/</w:t>
-      </w:r>
-      <w:proofErr w:type="spellStart"/>
-      <w:r>
-        <w:t>title</w:t>
-      </w:r>
-      <w:proofErr w:type="spellEnd"/>
-      <w:r>
-        <w:t>&gt;</w:t>
-      </w:r>
-      <w:r>
-        <w:br/>
-        <w:t xml:space="preserve">    &lt;</w:t>
-      </w:r>
-      <w:proofErr w:type="spellStart"/>
-      <w:r>
-        <w:t>link</w:t>
-      </w:r>
-      <w:proofErr w:type="spellEnd"/>
-      <w:r>
-        <w:t xml:space="preserve"> </w:t>
-      </w:r>
-      <w:proofErr w:type="spellStart"/>
-      <w:r>
-        <w:t>rel</w:t>
-      </w:r>
-      <w:proofErr w:type="spellEnd"/>
-      <w:r>
-        <w:t>="</w:t>
-      </w:r>
-      <w:proofErr w:type="spellStart"/>
-      <w:r>
-        <w:t>stylesheet</w:t>
-      </w:r>
-      <w:proofErr w:type="spellEnd"/>
-      <w:r>
-        <w:t xml:space="preserve">" </w:t>
-      </w:r>
-      <w:proofErr w:type="spellStart"/>
-      <w:r>
-        <w:t>href</w:t>
-      </w:r>
-      <w:proofErr w:type="spellEnd"/>
-      <w:r>
-        <w:t>="{{ STATIC_URL }}/</w:t>
-      </w:r>
-      <w:proofErr w:type="spellStart"/>
-      <w:r>
-        <w:t>static</w:t>
-      </w:r>
-      <w:proofErr w:type="spellEnd"/>
-      <w:r>
-        <w:t>/article.css"/&gt;</w:t>
-      </w:r>
-      <w:r>
-        <w:br/>
-        <w:t xml:space="preserve">  &lt;/</w:t>
-      </w:r>
-      <w:proofErr w:type="spellStart"/>
-      <w:r>
-        <w:t>head</w:t>
-      </w:r>
-      <w:proofErr w:type="spellEnd"/>
-      <w:r>
-        <w:t>&gt;</w:t>
-      </w:r>
-      <w:r>
-        <w:br/>
-        <w:t xml:space="preserve">  &lt;</w:t>
-      </w:r>
-      <w:proofErr w:type="spellStart"/>
-      <w:r>
-        <w:t>body</w:t>
-      </w:r>
-      <w:proofErr w:type="spellEnd"/>
-      <w:r>
-        <w:t>&gt;</w:t>
-      </w:r>
-      <w:r>
-        <w:br/>
-        <w:t xml:space="preserve">    &lt;</w:t>
-      </w:r>
-      <w:proofErr w:type="spellStart"/>
-      <w:r>
-        <w:t>div</w:t>
-      </w:r>
-      <w:proofErr w:type="spellEnd"/>
-      <w:r>
-        <w:t xml:space="preserve"> </w:t>
-      </w:r>
-      <w:proofErr w:type="spellStart"/>
-      <w:r>
-        <w:t>class</w:t>
-      </w:r>
-      <w:proofErr w:type="spellEnd"/>
-      <w:r>
-        <w:t>="</w:t>
-      </w:r>
-      <w:proofErr w:type="spellStart"/>
-      <w:r>
-        <w:t>content</w:t>
-      </w:r>
-      <w:proofErr w:type="spellEnd"/>
-      <w:r>
-        <w:t>"&gt;</w:t>
-      </w:r>
-      <w:r>
-        <w:br/>
-        <w:t xml:space="preserve">      &lt;h1&gt;Страница регистрации&lt;/h1&gt;</w:t>
-      </w:r>
-      <w:r>
-        <w:br/>
-        <w:t xml:space="preserve">      &lt;</w:t>
-      </w:r>
-      <w:proofErr w:type="spellStart"/>
-      <w:r>
-        <w:t>form</w:t>
-      </w:r>
-      <w:proofErr w:type="spellEnd"/>
-      <w:r>
-        <w:t xml:space="preserve"> </w:t>
-      </w:r>
-      <w:proofErr w:type="spellStart"/>
-      <w:r>
-        <w:t>method</w:t>
-      </w:r>
-      <w:proofErr w:type="spellEnd"/>
-      <w:r>
-        <w:t>="POST"&gt;</w:t>
-      </w:r>
-      <w:r>
-        <w:br/>
-      </w:r>
-      <w:r>
-        <w:lastRenderedPageBreak/>
-        <w:t xml:space="preserve">        {% </w:t>
-      </w:r>
-      <w:proofErr w:type="spellStart"/>
-      <w:r>
-        <w:t>csrf_token</w:t>
-      </w:r>
-      <w:proofErr w:type="spellEnd"/>
-      <w:r>
-        <w:t xml:space="preserve"> %}</w:t>
-      </w:r>
-      <w:r>
-        <w:br/>
-        <w:t xml:space="preserve">        &lt;</w:t>
-      </w:r>
-      <w:proofErr w:type="spellStart"/>
-      <w:r>
-        <w:t>input</w:t>
-      </w:r>
-      <w:proofErr w:type="spellEnd"/>
-      <w:r>
-        <w:br/>
-        <w:t xml:space="preserve">          </w:t>
-      </w:r>
-      <w:proofErr w:type="spellStart"/>
-      <w:r>
-        <w:t>type</w:t>
-      </w:r>
-      <w:proofErr w:type="spellEnd"/>
-      <w:r>
-        <w:t>="</w:t>
-      </w:r>
-      <w:proofErr w:type="spellStart"/>
-      <w:r>
-        <w:t>text</w:t>
-      </w:r>
-      <w:proofErr w:type="spellEnd"/>
-      <w:r>
-        <w:t>"</w:t>
-      </w:r>
-      <w:r>
-        <w:br/>
-        <w:t xml:space="preserve">          </w:t>
-      </w:r>
-      <w:proofErr w:type="spellStart"/>
-      <w:r>
-        <w:t>name</w:t>
-      </w:r>
-      <w:proofErr w:type="spellEnd"/>
-      <w:r>
-        <w:t>="</w:t>
-      </w:r>
-      <w:proofErr w:type="spellStart"/>
-      <w:r>
-        <w:t>username</w:t>
-      </w:r>
-      <w:proofErr w:type="spellEnd"/>
-      <w:r>
-        <w:t>"</w:t>
-      </w:r>
-      <w:r>
-        <w:br/>
-        <w:t xml:space="preserve">          </w:t>
-      </w:r>
-      <w:proofErr w:type="spellStart"/>
-      <w:r>
-        <w:t>placeholder</w:t>
-      </w:r>
-      <w:proofErr w:type="spellEnd"/>
-      <w:r>
-        <w:t>="Имя пользователя"</w:t>
-      </w:r>
-      <w:r>
-        <w:br/>
-        <w:t xml:space="preserve">          </w:t>
-      </w:r>
-      <w:proofErr w:type="spellStart"/>
-      <w:r>
-        <w:t>value</w:t>
-      </w:r>
-      <w:proofErr w:type="spellEnd"/>
-      <w:r>
-        <w:t xml:space="preserve">="{{ </w:t>
-      </w:r>
-      <w:proofErr w:type="spellStart"/>
-      <w:r>
-        <w:t>form.title</w:t>
-      </w:r>
-      <w:proofErr w:type="spellEnd"/>
-      <w:r>
-        <w:t xml:space="preserve"> }}"</w:t>
-      </w:r>
-      <w:r>
-        <w:br/>
-        <w:t xml:space="preserve">        /&gt;</w:t>
-      </w:r>
-      <w:r>
-        <w:br/>
-        <w:t xml:space="preserve">        &lt;</w:t>
-      </w:r>
-      <w:proofErr w:type="spellStart"/>
-      <w:r>
-        <w:t>input</w:t>
-      </w:r>
-      <w:proofErr w:type="spellEnd"/>
-      <w:r>
-        <w:br/>
-        <w:t xml:space="preserve">          </w:t>
-      </w:r>
-      <w:proofErr w:type="spellStart"/>
-      <w:r>
-        <w:t>type</w:t>
-      </w:r>
-      <w:proofErr w:type="spellEnd"/>
-      <w:r>
-        <w:t>="</w:t>
-      </w:r>
-      <w:proofErr w:type="spellStart"/>
-      <w:r>
-        <w:t>text</w:t>
-      </w:r>
-      <w:proofErr w:type="spellEnd"/>
-      <w:r>
-        <w:t>"</w:t>
-      </w:r>
-      <w:r>
-        <w:br/>
-        <w:t xml:space="preserve">          </w:t>
-      </w:r>
-      <w:proofErr w:type="spellStart"/>
-      <w:r>
-        <w:t>name</w:t>
-      </w:r>
-      <w:proofErr w:type="spellEnd"/>
-      <w:r>
-        <w:t>="</w:t>
-      </w:r>
-      <w:proofErr w:type="spellStart"/>
-      <w:r>
-        <w:t>email</w:t>
-      </w:r>
-      <w:proofErr w:type="spellEnd"/>
-      <w:r>
-        <w:t>"</w:t>
-      </w:r>
-      <w:r>
-        <w:br/>
-        <w:t xml:space="preserve">          </w:t>
-      </w:r>
-      <w:proofErr w:type="spellStart"/>
-      <w:r>
-        <w:t>placeholder</w:t>
-      </w:r>
-      <w:proofErr w:type="spellEnd"/>
-      <w:r>
-        <w:t>="</w:t>
-      </w:r>
-      <w:proofErr w:type="spellStart"/>
-      <w:r>
-        <w:t>email</w:t>
-      </w:r>
-      <w:proofErr w:type="spellEnd"/>
-      <w:r>
-        <w:t xml:space="preserve"> пользователя"</w:t>
-      </w:r>
-      <w:r>
-        <w:br/>
-        <w:t xml:space="preserve">          </w:t>
-      </w:r>
-      <w:proofErr w:type="spellStart"/>
-      <w:r>
-        <w:t>value</w:t>
-      </w:r>
-      <w:proofErr w:type="spellEnd"/>
-      <w:r>
-        <w:t xml:space="preserve">="{{ </w:t>
-      </w:r>
-      <w:proofErr w:type="spellStart"/>
-      <w:r>
-        <w:t>form.title</w:t>
-      </w:r>
-      <w:proofErr w:type="spellEnd"/>
-      <w:r>
-        <w:t xml:space="preserve"> }}"</w:t>
-      </w:r>
-      <w:r>
-        <w:br/>
-        <w:t xml:space="preserve">        /&gt;</w:t>
-      </w:r>
-      <w:r>
-        <w:br/>
-        <w:t xml:space="preserve">        &lt;</w:t>
-      </w:r>
-      <w:proofErr w:type="spellStart"/>
-      <w:r>
-        <w:t>input</w:t>
-      </w:r>
-      <w:proofErr w:type="spellEnd"/>
-      <w:r>
-        <w:br/>
-        <w:t xml:space="preserve">          </w:t>
-      </w:r>
-      <w:proofErr w:type="spellStart"/>
-      <w:r>
-        <w:t>type</w:t>
-      </w:r>
-      <w:proofErr w:type="spellEnd"/>
-      <w:r>
-        <w:t>="</w:t>
-      </w:r>
-      <w:proofErr w:type="spellStart"/>
-      <w:r>
-        <w:t>password</w:t>
-      </w:r>
-      <w:proofErr w:type="spellEnd"/>
-      <w:r>
-        <w:t>"</w:t>
-      </w:r>
-      <w:r>
-        <w:br/>
-        <w:t xml:space="preserve">          </w:t>
-      </w:r>
-      <w:proofErr w:type="spellStart"/>
-      <w:r>
-        <w:t>name</w:t>
-      </w:r>
-      <w:proofErr w:type="spellEnd"/>
-      <w:r>
-        <w:t>="</w:t>
-      </w:r>
-      <w:proofErr w:type="spellStart"/>
-      <w:r>
-        <w:t>password</w:t>
-      </w:r>
-      <w:proofErr w:type="spellEnd"/>
-      <w:r>
-        <w:t>"</w:t>
-      </w:r>
-      <w:r>
-        <w:br/>
-        <w:t xml:space="preserve">          </w:t>
-      </w:r>
-      <w:proofErr w:type="spellStart"/>
-      <w:r>
-        <w:t>placeholder</w:t>
-      </w:r>
-      <w:proofErr w:type="spellEnd"/>
-      <w:r>
-        <w:t>="Пароль"</w:t>
-      </w:r>
-      <w:r>
-        <w:br/>
-        <w:t xml:space="preserve">          </w:t>
-      </w:r>
-      <w:proofErr w:type="spellStart"/>
-      <w:r>
-        <w:t>value</w:t>
-      </w:r>
-      <w:proofErr w:type="spellEnd"/>
-      <w:r>
-        <w:t xml:space="preserve">="{{ </w:t>
-      </w:r>
-      <w:proofErr w:type="spellStart"/>
-      <w:r>
-        <w:t>form.title</w:t>
-      </w:r>
-      <w:proofErr w:type="spellEnd"/>
-      <w:r>
-        <w:t xml:space="preserve"> }}"</w:t>
-      </w:r>
-      <w:r>
-        <w:br/>
-        <w:t xml:space="preserve">        /&gt;</w:t>
-      </w:r>
-      <w:r>
-        <w:br/>
-        <w:t xml:space="preserve">        &lt;</w:t>
-      </w:r>
-      <w:proofErr w:type="spellStart"/>
-      <w:r>
-        <w:t>input</w:t>
-      </w:r>
-      <w:proofErr w:type="spellEnd"/>
-      <w:r>
-        <w:t xml:space="preserve"> </w:t>
-      </w:r>
-      <w:proofErr w:type="spellStart"/>
-      <w:r>
-        <w:t>type</w:t>
-      </w:r>
-      <w:proofErr w:type="spellEnd"/>
-      <w:r>
-        <w:t>="</w:t>
-      </w:r>
-      <w:proofErr w:type="spellStart"/>
-      <w:r>
-        <w:t>submit</w:t>
-      </w:r>
-      <w:proofErr w:type="spellEnd"/>
-      <w:r>
-        <w:t xml:space="preserve">" </w:t>
-      </w:r>
-      <w:proofErr w:type="spellStart"/>
-      <w:r>
-        <w:t>value</w:t>
-      </w:r>
-      <w:proofErr w:type="spellEnd"/>
-      <w:r>
-        <w:t>="Сохранить" /&gt;</w:t>
-      </w:r>
-      <w:r>
-        <w:br/>
-        <w:t xml:space="preserve">      &lt;/</w:t>
-      </w:r>
-      <w:proofErr w:type="spellStart"/>
-      <w:r>
-        <w:t>form</w:t>
-      </w:r>
-      <w:proofErr w:type="spellEnd"/>
-      <w:r>
-        <w:t>&gt;</w:t>
-      </w:r>
-      <w:r>
-        <w:br/>
-        <w:t xml:space="preserve">      {{ </w:t>
-      </w:r>
-      <w:proofErr w:type="spellStart"/>
-      <w:r>
-        <w:t>form.errors</w:t>
-      </w:r>
-      <w:proofErr w:type="spellEnd"/>
-      <w:r>
-        <w:t xml:space="preserve"> }}</w:t>
-      </w:r>
-      <w:r>
-        <w:br/>
-        <w:t xml:space="preserve">    &lt;/</w:t>
-      </w:r>
-      <w:proofErr w:type="spellStart"/>
-      <w:r>
-        <w:t>div</w:t>
-      </w:r>
-      <w:proofErr w:type="spellEnd"/>
-      <w:r>
-        <w:t>&gt;</w:t>
-      </w:r>
-      <w:r>
-        <w:br/>
-        <w:t xml:space="preserve">  &lt;/</w:t>
-      </w:r>
-      <w:proofErr w:type="spellStart"/>
-      <w:r>
-        <w:t>body</w:t>
-      </w:r>
-      <w:proofErr w:type="spellEnd"/>
-      <w:r>
-        <w:t>&gt;</w:t>
-      </w:r>
-      <w:r>
-        <w:br/>
-        <w:t>&lt;/</w:t>
-      </w:r>
-      <w:proofErr w:type="spellStart"/>
-      <w:r>
-        <w:t>html</w:t>
-      </w:r>
-      <w:proofErr w:type="spellEnd"/>
-      <w:r>
-        <w:t>&gt;</w:t>
-      </w:r>
-    </w:p>
-    <w:p/>
-    <w:p>
-      <w:pPr>
-        <w:pStyle w:val="2"/>
-        <w:spacing w:before="0"/>
-        <w:ind w:firstLine="709"/>
         <w:rPr>
           <w:rFonts w:ascii="Times New Roman" w:hAnsi="Times New Roman" w:cs="Times New Roman"/>
           <w:color w:val="000000"/>
           <w:sz w:val="28"/>
           <w:szCs w:val="28"/>
         </w:rPr>
-      </w:pPr>
-      <w:bookmarkStart w:id="4" w:name="_Toc89170069"/>
-      <w:r>
-        <w:rPr>
-          <w:rFonts w:ascii="Times New Roman" w:hAnsi="Times New Roman" w:cs="Times New Roman"/>
-          <w:color w:val="auto"/>
-          <w:sz w:val="28"/>
-          <w:szCs w:val="28"/>
-        </w:rPr>
-        <w:t>2.</w:t>
-      </w:r>
-      <w:r>
-        <w:rPr>
-          <w:rFonts w:ascii="Times New Roman" w:hAnsi="Times New Roman" w:cs="Times New Roman"/>
-          <w:color w:val="auto"/>
-          <w:sz w:val="28"/>
-          <w:szCs w:val="28"/>
-        </w:rPr>
-        <w:t>2</w:t>
-      </w:r>
-      <w:r>
-        <w:rPr>
-          <w:rFonts w:ascii="Times New Roman" w:hAnsi="Times New Roman" w:cs="Times New Roman"/>
-          <w:color w:val="auto"/>
-          <w:sz w:val="28"/>
-          <w:szCs w:val="28"/>
-        </w:rPr>
-        <w:t xml:space="preserve"> </w:t>
-      </w:r>
-      <w:r>
-        <w:rPr>
-          <w:rFonts w:ascii="Times New Roman" w:hAnsi="Times New Roman" w:cs="Times New Roman"/>
-          <w:color w:val="000000"/>
-          <w:sz w:val="28"/>
-          <w:szCs w:val="28"/>
-        </w:rPr>
         <w:t>Создание формы, шаблона и представления для авторизации</w:t>
       </w:r>
       <w:bookmarkEnd w:id="4"/>
@@ -3374,11 +3413,6 @@
       </w:r>
     </w:p>
     <w:p>
-      <w:pPr>
-        <w:rPr>
-          <w:lang w:val="en-US"/>
-        </w:rPr>
-      </w:pPr>
       <w:r>
         <w:tab/>
         <w:t xml:space="preserve">Листинг 2 – </w:t>
@@ -3387,60 +3421,111 @@
         <w:rPr>
           <w:lang w:val="en-US"/>
         </w:rPr>
-        <w:t>singinpage.html</w:t>
+        <w:t>singinpage</w:t>
+      </w:r>
+      <w:r>
+        <w:t>.</w:t>
+      </w:r>
+      <w:r>
+        <w:rPr>
+          <w:lang w:val="en-US"/>
+        </w:rPr>
+        <w:t>html</w:t>
       </w:r>
     </w:p>
     <w:p>
       <w:pPr>
         <w:pStyle w:val="HTML"/>
         <w:ind w:left="708"/>
-        <w:rPr>
-          <w:lang w:val="en-US"/>
-        </w:rPr>
-      </w:pPr>
-      <w:r>
-        <w:rPr>
-          <w:lang w:val="en-US"/>
-        </w:rPr>
+      </w:pPr>
+      <w:r>
         <w:lastRenderedPageBreak/>
-        <w:t>&lt;!DOCTYPE html&gt;</w:t>
-      </w:r>
-      <w:r>
-        <w:rPr>
-          <w:lang w:val="en-US"/>
-        </w:rPr>
-        <w:br/>
-        <w:t>&lt;html&gt;</w:t>
-      </w:r>
-      <w:r>
-        <w:rPr>
-          <w:lang w:val="en-US"/>
-        </w:rPr>
-        <w:br/>
-        <w:t xml:space="preserve">  &lt;head&gt;</w:t>
-      </w:r>
-      <w:r>
-        <w:rPr>
-          <w:lang w:val="en-US"/>
-        </w:rPr>
-        <w:br/>
-        <w:t xml:space="preserve">    &lt;title&gt;</w:t>
+        <w:t>&lt;!</w:t>
+      </w:r>
+      <w:r>
+        <w:rPr>
+          <w:lang w:val="en-US"/>
+        </w:rPr>
+        <w:t>DOCTYPE</w:t>
+      </w:r>
+      <w:r>
+        <w:t xml:space="preserve"> </w:t>
+      </w:r>
+      <w:r>
+        <w:rPr>
+          <w:lang w:val="en-US"/>
+        </w:rPr>
+        <w:t>html</w:t>
+      </w:r>
+      <w:r>
+        <w:t>&gt;</w:t>
+      </w:r>
+      <w:r>
+        <w:br/>
+        <w:t>&lt;</w:t>
+      </w:r>
+      <w:r>
+        <w:rPr>
+          <w:lang w:val="en-US"/>
+        </w:rPr>
+        <w:t>html</w:t>
+      </w:r>
+      <w:r>
+        <w:t>&gt;</w:t>
+      </w:r>
+      <w:r>
+        <w:br/>
+        <w:t xml:space="preserve">  &lt;</w:t>
+      </w:r>
+      <w:r>
+        <w:rPr>
+          <w:lang w:val="en-US"/>
+        </w:rPr>
+        <w:t>head</w:t>
+      </w:r>
+      <w:r>
+        <w:t>&gt;</w:t>
+      </w:r>
+      <w:r>
+        <w:br/>
+        <w:t xml:space="preserve">    &lt;</w:t>
+      </w:r>
+      <w:r>
+        <w:rPr>
+          <w:lang w:val="en-US"/>
+        </w:rPr>
+        <w:t>title</w:t>
+      </w:r>
+      <w:r>
+        <w:t>&gt;</w:t>
       </w:r>
       <w:r>
         <w:t>Авторизация</w:t>
       </w:r>
       <w:r>
-        <w:rPr>
-          <w:lang w:val="en-US"/>
-        </w:rPr>
-        <w:t>&lt;/title&gt;</w:t>
-      </w:r>
-      <w:r>
-        <w:rPr>
-          <w:lang w:val="en-US"/>
-        </w:rPr>
-        <w:br/>
-        <w:t xml:space="preserve">    &lt;link </w:t>
+        <w:t>&lt;/</w:t>
+      </w:r>
+      <w:r>
+        <w:rPr>
+          <w:lang w:val="en-US"/>
+        </w:rPr>
+        <w:t>title</w:t>
+      </w:r>
+      <w:r>
+        <w:t>&gt;</w:t>
+      </w:r>
+      <w:r>
+        <w:br/>
+        <w:t xml:space="preserve">    &lt;</w:t>
+      </w:r>
+      <w:r>
+        <w:rPr>
+          <w:lang w:val="en-US"/>
+        </w:rPr>
+        <w:t>link</w:t>
+      </w:r>
+      <w:r>
+        <w:t xml:space="preserve"> </w:t>
       </w:r>
       <w:proofErr w:type="spellStart"/>
       <w:r>
@@ -3451,10 +3536,16 @@
       </w:r>
       <w:proofErr w:type="spellEnd"/>
       <w:r>
-        <w:rPr>
-          <w:lang w:val="en-US"/>
-        </w:rPr>
-        <w:t xml:space="preserve">="stylesheet" </w:t>
+        <w:t>="</w:t>
+      </w:r>
+      <w:r>
+        <w:rPr>
+          <w:lang w:val="en-US"/>
+        </w:rPr>
+        <w:t>stylesheet</w:t>
+      </w:r>
+      <w:r>
+        <w:t xml:space="preserve">" </w:t>
       </w:r>
       <w:proofErr w:type="spellStart"/>
       <w:r>
@@ -3465,68 +3556,176 @@
       </w:r>
       <w:proofErr w:type="spellEnd"/>
       <w:r>
-        <w:rPr>
-          <w:lang w:val="en-US"/>
-        </w:rPr>
-        <w:t>="{{ STATIC_URL }}/static/article.css" /&gt;</w:t>
-      </w:r>
-      <w:r>
-        <w:rPr>
-          <w:lang w:val="en-US"/>
-        </w:rPr>
-        <w:br/>
-        <w:t xml:space="preserve">  &lt;/head&gt;</w:t>
-      </w:r>
-      <w:r>
-        <w:rPr>
-          <w:lang w:val="en-US"/>
-        </w:rPr>
-        <w:br/>
-        <w:t xml:space="preserve">  &lt;body&gt;</w:t>
-      </w:r>
-      <w:r>
-        <w:rPr>
-          <w:lang w:val="en-US"/>
-        </w:rPr>
-        <w:br/>
-        <w:t xml:space="preserve">    &lt;div class="content"&gt;</w:t>
-      </w:r>
-      <w:r>
-        <w:rPr>
-          <w:lang w:val="en-US"/>
-        </w:rPr>
-        <w:br/>
-        <w:t xml:space="preserve">      &lt;h1&gt;</w:t>
+        <w:t xml:space="preserve">="{{ </w:t>
+      </w:r>
+      <w:r>
+        <w:rPr>
+          <w:lang w:val="en-US"/>
+        </w:rPr>
+        <w:t>STATIC</w:t>
+      </w:r>
+      <w:r>
+        <w:t>_</w:t>
+      </w:r>
+      <w:r>
+        <w:rPr>
+          <w:lang w:val="en-US"/>
+        </w:rPr>
+        <w:t>URL</w:t>
+      </w:r>
+      <w:r>
+        <w:t xml:space="preserve"> }}/</w:t>
+      </w:r>
+      <w:r>
+        <w:rPr>
+          <w:lang w:val="en-US"/>
+        </w:rPr>
+        <w:t>static</w:t>
+      </w:r>
+      <w:r>
+        <w:t>/</w:t>
+      </w:r>
+      <w:r>
+        <w:rPr>
+          <w:lang w:val="en-US"/>
+        </w:rPr>
+        <w:t>article</w:t>
+      </w:r>
+      <w:r>
+        <w:t>.</w:t>
+      </w:r>
+      <w:r>
+        <w:rPr>
+          <w:lang w:val="en-US"/>
+        </w:rPr>
+        <w:t>css</w:t>
+      </w:r>
+      <w:r>
+        <w:t>" /&gt;</w:t>
+      </w:r>
+      <w:r>
+        <w:br/>
+        <w:t xml:space="preserve">  &lt;/</w:t>
+      </w:r>
+      <w:r>
+        <w:rPr>
+          <w:lang w:val="en-US"/>
+        </w:rPr>
+        <w:t>head</w:t>
+      </w:r>
+      <w:r>
+        <w:t>&gt;</w:t>
+      </w:r>
+      <w:r>
+        <w:br/>
+        <w:t xml:space="preserve">  &lt;</w:t>
+      </w:r>
+      <w:r>
+        <w:rPr>
+          <w:lang w:val="en-US"/>
+        </w:rPr>
+        <w:t>body</w:t>
+      </w:r>
+      <w:r>
+        <w:t>&gt;</w:t>
+      </w:r>
+      <w:r>
+        <w:br/>
+        <w:t xml:space="preserve">    &lt;</w:t>
+      </w:r>
+      <w:r>
+        <w:rPr>
+          <w:lang w:val="en-US"/>
+        </w:rPr>
+        <w:t>div</w:t>
+      </w:r>
+      <w:r>
+        <w:t xml:space="preserve"> </w:t>
+      </w:r>
+      <w:r>
+        <w:rPr>
+          <w:lang w:val="en-US"/>
+        </w:rPr>
+        <w:t>class</w:t>
+      </w:r>
+      <w:r>
+        <w:t>="</w:t>
+      </w:r>
+      <w:r>
+        <w:rPr>
+          <w:lang w:val="en-US"/>
+        </w:rPr>
+        <w:t>content</w:t>
+      </w:r>
+      <w:r>
+        <w:t>"&gt;</w:t>
+      </w:r>
+      <w:r>
+        <w:br/>
+        <w:t xml:space="preserve">      &lt;</w:t>
+      </w:r>
+      <w:r>
+        <w:rPr>
+          <w:lang w:val="en-US"/>
+        </w:rPr>
+        <w:t>h</w:t>
+      </w:r>
+      <w:r>
+        <w:t>1&gt;</w:t>
       </w:r>
       <w:r>
         <w:t>Страница</w:t>
       </w:r>
       <w:r>
-        <w:rPr>
-          <w:lang w:val="en-US"/>
-        </w:rPr>
         <w:t xml:space="preserve"> </w:t>
       </w:r>
       <w:r>
         <w:t>Авторизации</w:t>
       </w:r>
       <w:r>
-        <w:rPr>
-          <w:lang w:val="en-US"/>
-        </w:rPr>
-        <w:t>&lt;/h1&gt;</w:t>
-      </w:r>
-      <w:r>
-        <w:rPr>
-          <w:lang w:val="en-US"/>
-        </w:rPr>
-        <w:br/>
-        <w:t xml:space="preserve">      &lt;form method="POST"&gt;</w:t>
-      </w:r>
-      <w:r>
-        <w:rPr>
-          <w:lang w:val="en-US"/>
-        </w:rPr>
+        <w:t>&lt;/</w:t>
+      </w:r>
+      <w:r>
+        <w:rPr>
+          <w:lang w:val="en-US"/>
+        </w:rPr>
+        <w:t>h</w:t>
+      </w:r>
+      <w:r>
+        <w:t>1&gt;</w:t>
+      </w:r>
+      <w:r>
+        <w:br/>
+        <w:t xml:space="preserve">      &lt;</w:t>
+      </w:r>
+      <w:r>
+        <w:rPr>
+          <w:lang w:val="en-US"/>
+        </w:rPr>
+        <w:t>form</w:t>
+      </w:r>
+      <w:r>
+        <w:t xml:space="preserve"> </w:t>
+      </w:r>
+      <w:r>
+        <w:rPr>
+          <w:lang w:val="en-US"/>
+        </w:rPr>
+        <w:t>method</w:t>
+      </w:r>
+      <w:r>
+        <w:t>="</w:t>
+      </w:r>
+      <w:r>
+        <w:rPr>
+          <w:lang w:val="en-US"/>
+        </w:rPr>
+        <w:t>POST</w:t>
+      </w:r>
+      <w:r>
+        <w:t>"&gt;</w:t>
+      </w:r>
+      <w:r>
         <w:br/>
         <w:t xml:space="preserve">        {% </w:t>
       </w:r>
@@ -3535,181 +3734,313 @@
         <w:rPr>
           <w:lang w:val="en-US"/>
         </w:rPr>
-        <w:t>csrf_token</w:t>
-      </w:r>
-      <w:proofErr w:type="spellEnd"/>
-      <w:r>
-        <w:rPr>
-          <w:lang w:val="en-US"/>
-        </w:rPr>
+        <w:t>csrf</w:t>
+      </w:r>
+      <w:proofErr w:type="spellEnd"/>
+      <w:r>
+        <w:t>_</w:t>
+      </w:r>
+      <w:proofErr w:type="spellStart"/>
+      <w:r>
+        <w:rPr>
+          <w:lang w:val="en-US"/>
+        </w:rPr>
+        <w:t>token</w:t>
+      </w:r>
+      <w:proofErr w:type="spellEnd"/>
+      <w:r>
         <w:t xml:space="preserve"> %}</w:t>
       </w:r>
       <w:r>
-        <w:rPr>
-          <w:lang w:val="en-US"/>
-        </w:rPr>
-        <w:br/>
-        <w:t xml:space="preserve">        &lt;input</w:t>
-      </w:r>
-      <w:r>
-        <w:rPr>
-          <w:lang w:val="en-US"/>
-        </w:rPr>
-        <w:br/>
-        <w:t xml:space="preserve">          type="text"</w:t>
-      </w:r>
-      <w:r>
-        <w:rPr>
-          <w:lang w:val="en-US"/>
-        </w:rPr>
-        <w:br/>
-        <w:t xml:space="preserve">          name="username"</w:t>
-      </w:r>
-      <w:r>
-        <w:rPr>
-          <w:lang w:val="en-US"/>
-        </w:rPr>
-        <w:br/>
-        <w:t xml:space="preserve">          placeholder="</w:t>
+        <w:br/>
+        <w:t xml:space="preserve">        &lt;</w:t>
+      </w:r>
+      <w:r>
+        <w:rPr>
+          <w:lang w:val="en-US"/>
+        </w:rPr>
+        <w:t>input</w:t>
+      </w:r>
+      <w:r>
+        <w:br/>
+        <w:t xml:space="preserve">          </w:t>
+      </w:r>
+      <w:r>
+        <w:rPr>
+          <w:lang w:val="en-US"/>
+        </w:rPr>
+        <w:t>type</w:t>
+      </w:r>
+      <w:r>
+        <w:t>="</w:t>
+      </w:r>
+      <w:r>
+        <w:rPr>
+          <w:lang w:val="en-US"/>
+        </w:rPr>
+        <w:t>text</w:t>
+      </w:r>
+      <w:r>
+        <w:t>"</w:t>
+      </w:r>
+      <w:r>
+        <w:br/>
+        <w:t xml:space="preserve">          </w:t>
+      </w:r>
+      <w:r>
+        <w:rPr>
+          <w:lang w:val="en-US"/>
+        </w:rPr>
+        <w:t>name</w:t>
+      </w:r>
+      <w:r>
+        <w:t>="</w:t>
+      </w:r>
+      <w:r>
+        <w:rPr>
+          <w:lang w:val="en-US"/>
+        </w:rPr>
+        <w:t>username</w:t>
+      </w:r>
+      <w:r>
+        <w:t>"</w:t>
+      </w:r>
+      <w:r>
+        <w:br/>
+        <w:t xml:space="preserve">          </w:t>
+      </w:r>
+      <w:r>
+        <w:rPr>
+          <w:lang w:val="en-US"/>
+        </w:rPr>
+        <w:t>placeholder</w:t>
+      </w:r>
+      <w:r>
+        <w:t>="</w:t>
       </w:r>
       <w:r>
         <w:t>Имя</w:t>
       </w:r>
       <w:r>
-        <w:rPr>
-          <w:lang w:val="en-US"/>
-        </w:rPr>
         <w:t xml:space="preserve"> </w:t>
       </w:r>
       <w:r>
         <w:t>пользователя</w:t>
       </w:r>
       <w:r>
-        <w:rPr>
-          <w:lang w:val="en-US"/>
-        </w:rPr>
         <w:t>"</w:t>
       </w:r>
       <w:r>
-        <w:rPr>
-          <w:lang w:val="en-US"/>
-        </w:rPr>
-        <w:br/>
-        <w:t xml:space="preserve">          value="{{ </w:t>
-      </w:r>
-      <w:proofErr w:type="spellStart"/>
-      <w:r>
-        <w:rPr>
-          <w:lang w:val="en-US"/>
-        </w:rPr>
-        <w:t>form.title</w:t>
-      </w:r>
-      <w:proofErr w:type="spellEnd"/>
-      <w:r>
-        <w:rPr>
-          <w:lang w:val="en-US"/>
-        </w:rPr>
+        <w:br/>
+        <w:t xml:space="preserve">          </w:t>
+      </w:r>
+      <w:r>
+        <w:rPr>
+          <w:lang w:val="en-US"/>
+        </w:rPr>
+        <w:t>value</w:t>
+      </w:r>
+      <w:r>
+        <w:t xml:space="preserve">="{{ </w:t>
+      </w:r>
+      <w:proofErr w:type="spellStart"/>
+      <w:r>
+        <w:rPr>
+          <w:lang w:val="en-US"/>
+        </w:rPr>
+        <w:t>form</w:t>
+      </w:r>
+      <w:proofErr w:type="spellEnd"/>
+      <w:r>
+        <w:t>.</w:t>
+      </w:r>
+      <w:proofErr w:type="spellStart"/>
+      <w:r>
+        <w:rPr>
+          <w:lang w:val="en-US"/>
+        </w:rPr>
+        <w:t>title</w:t>
+      </w:r>
+      <w:proofErr w:type="spellEnd"/>
+      <w:r>
         <w:t xml:space="preserve"> }}"</w:t>
       </w:r>
       <w:r>
-        <w:rPr>
-          <w:lang w:val="en-US"/>
-        </w:rPr>
         <w:br/>
         <w:t xml:space="preserve">        /&gt;</w:t>
       </w:r>
       <w:r>
-        <w:rPr>
-          <w:lang w:val="en-US"/>
-        </w:rPr>
-        <w:br/>
-        <w:t xml:space="preserve">        &lt;input</w:t>
-      </w:r>
-      <w:r>
-        <w:rPr>
-          <w:lang w:val="en-US"/>
-        </w:rPr>
-        <w:br/>
-        <w:t xml:space="preserve">          type="password"</w:t>
-      </w:r>
-      <w:r>
-        <w:rPr>
-          <w:lang w:val="en-US"/>
-        </w:rPr>
-        <w:br/>
-        <w:t xml:space="preserve">          name="password"</w:t>
-      </w:r>
-      <w:r>
-        <w:rPr>
-          <w:lang w:val="en-US"/>
-        </w:rPr>
-        <w:br/>
-        <w:t xml:space="preserve">          placeholder="</w:t>
+        <w:br/>
+        <w:t xml:space="preserve">        &lt;</w:t>
+      </w:r>
+      <w:r>
+        <w:rPr>
+          <w:lang w:val="en-US"/>
+        </w:rPr>
+        <w:t>input</w:t>
+      </w:r>
+      <w:r>
+        <w:br/>
+        <w:t xml:space="preserve">          </w:t>
+      </w:r>
+      <w:r>
+        <w:rPr>
+          <w:lang w:val="en-US"/>
+        </w:rPr>
+        <w:t>type</w:t>
+      </w:r>
+      <w:r>
+        <w:t>="</w:t>
+      </w:r>
+      <w:r>
+        <w:rPr>
+          <w:lang w:val="en-US"/>
+        </w:rPr>
+        <w:t>password</w:t>
+      </w:r>
+      <w:r>
+        <w:t>"</w:t>
+      </w:r>
+      <w:r>
+        <w:br/>
+        <w:t xml:space="preserve">          </w:t>
+      </w:r>
+      <w:r>
+        <w:rPr>
+          <w:lang w:val="en-US"/>
+        </w:rPr>
+        <w:t>name</w:t>
+      </w:r>
+      <w:r>
+        <w:t>="</w:t>
+      </w:r>
+      <w:r>
+        <w:rPr>
+          <w:lang w:val="en-US"/>
+        </w:rPr>
+        <w:t>password</w:t>
+      </w:r>
+      <w:r>
+        <w:t>"</w:t>
+      </w:r>
+      <w:r>
+        <w:br/>
+        <w:t xml:space="preserve">          </w:t>
+      </w:r>
+      <w:r>
+        <w:rPr>
+          <w:lang w:val="en-US"/>
+        </w:rPr>
+        <w:t>placeholder</w:t>
+      </w:r>
+      <w:r>
+        <w:t>="</w:t>
       </w:r>
       <w:r>
         <w:t>Пароль</w:t>
       </w:r>
       <w:r>
-        <w:rPr>
-          <w:lang w:val="en-US"/>
-        </w:rPr>
         <w:t>"</w:t>
       </w:r>
       <w:r>
-        <w:rPr>
-          <w:lang w:val="en-US"/>
-        </w:rPr>
-        <w:br/>
-        <w:t xml:space="preserve">          value="{{ </w:t>
-      </w:r>
-      <w:proofErr w:type="spellStart"/>
-      <w:r>
-        <w:rPr>
-          <w:lang w:val="en-US"/>
-        </w:rPr>
-        <w:t>form.title</w:t>
-      </w:r>
-      <w:proofErr w:type="spellEnd"/>
-      <w:r>
-        <w:rPr>
-          <w:lang w:val="en-US"/>
-        </w:rPr>
+        <w:br/>
+        <w:t xml:space="preserve">          </w:t>
+      </w:r>
+      <w:r>
+        <w:rPr>
+          <w:lang w:val="en-US"/>
+        </w:rPr>
+        <w:t>value</w:t>
+      </w:r>
+      <w:r>
+        <w:t xml:space="preserve">="{{ </w:t>
+      </w:r>
+      <w:proofErr w:type="spellStart"/>
+      <w:r>
+        <w:rPr>
+          <w:lang w:val="en-US"/>
+        </w:rPr>
+        <w:t>form</w:t>
+      </w:r>
+      <w:proofErr w:type="spellEnd"/>
+      <w:r>
+        <w:t>.</w:t>
+      </w:r>
+      <w:proofErr w:type="spellStart"/>
+      <w:r>
+        <w:rPr>
+          <w:lang w:val="en-US"/>
+        </w:rPr>
+        <w:t>title</w:t>
+      </w:r>
+      <w:proofErr w:type="spellEnd"/>
+      <w:r>
         <w:t xml:space="preserve"> }}"</w:t>
       </w:r>
       <w:r>
-        <w:rPr>
-          <w:lang w:val="en-US"/>
-        </w:rPr>
         <w:br/>
         <w:t xml:space="preserve">        /&gt;</w:t>
       </w:r>
       <w:r>
-        <w:rPr>
-          <w:lang w:val="en-US"/>
-        </w:rPr>
-        <w:br/>
-        <w:t xml:space="preserve">        &lt;input type="submit" value="</w:t>
+        <w:br/>
+        <w:t xml:space="preserve">        &lt;</w:t>
+      </w:r>
+      <w:r>
+        <w:rPr>
+          <w:lang w:val="en-US"/>
+        </w:rPr>
+        <w:t>input</w:t>
+      </w:r>
+      <w:r>
+        <w:t xml:space="preserve"> </w:t>
+      </w:r>
+      <w:r>
+        <w:rPr>
+          <w:lang w:val="en-US"/>
+        </w:rPr>
+        <w:t>type</w:t>
+      </w:r>
+      <w:r>
+        <w:t>="</w:t>
+      </w:r>
+      <w:r>
+        <w:rPr>
+          <w:lang w:val="en-US"/>
+        </w:rPr>
+        <w:t>submit</w:t>
+      </w:r>
+      <w:r>
+        <w:t xml:space="preserve">" </w:t>
+      </w:r>
+      <w:r>
+        <w:rPr>
+          <w:lang w:val="en-US"/>
+        </w:rPr>
+        <w:t>value</w:t>
+      </w:r>
+      <w:r>
+        <w:t>="</w:t>
       </w:r>
       <w:r>
         <w:t>Сохранить</w:t>
       </w:r>
       <w:r>
-        <w:rPr>
-          <w:lang w:val="en-US"/>
-        </w:rPr>
         <w:t>" /&gt;</w:t>
       </w:r>
       <w:r>
-        <w:rPr>
-          <w:lang w:val="en-US"/>
-        </w:rPr>
-        <w:br/>
-        <w:t xml:space="preserve">      &lt;/form&gt;</w:t>
-      </w:r>
-      <w:r>
-        <w:rPr>
-          <w:lang w:val="en-US"/>
-        </w:rPr>
+        <w:br/>
+        <w:t xml:space="preserve">      &lt;/</w:t>
+      </w:r>
+      <w:r>
+        <w:rPr>
+          <w:lang w:val="en-US"/>
+        </w:rPr>
+        <w:t>form</w:t>
+      </w:r>
+      <w:r>
+        <w:t>&gt;</w:t>
+      </w:r>
+      <w:r>
         <w:br/>
         <w:t xml:space="preserve">      {{ </w:t>
       </w:r>
@@ -3718,55 +4049,58 @@
         <w:rPr>
           <w:lang w:val="en-US"/>
         </w:rPr>
-        <w:t>form.errors</w:t>
-      </w:r>
-      <w:proofErr w:type="spellEnd"/>
-      <w:r>
-        <w:rPr>
-          <w:lang w:val="en-US"/>
-        </w:rPr>
+        <w:t>form</w:t>
+      </w:r>
+      <w:proofErr w:type="spellEnd"/>
+      <w:r>
+        <w:t>.</w:t>
+      </w:r>
+      <w:proofErr w:type="spellStart"/>
+      <w:r>
+        <w:rPr>
+          <w:lang w:val="en-US"/>
+        </w:rPr>
+        <w:t>errors</w:t>
+      </w:r>
+      <w:proofErr w:type="spellEnd"/>
+      <w:r>
         <w:t xml:space="preserve"> }}</w:t>
       </w:r>
       <w:r>
-        <w:rPr>
-          <w:lang w:val="en-US"/>
-        </w:rPr>
-        <w:br/>
-        <w:t xml:space="preserve">    &lt;/div&gt;</w:t>
-      </w:r>
-      <w:r>
-        <w:rPr>
-          <w:lang w:val="en-US"/>
-        </w:rPr>
-        <w:br/>
-        <w:t xml:space="preserve">  &lt;/body&gt;</w:t>
-      </w:r>
-    </w:p>
-    <w:p>
-      <w:pPr>
-        <w:rPr>
-          <w:lang w:val="en-US"/>
-        </w:rPr>
-      </w:pPr>
-    </w:p>
-    <w:p>
-      <w:pPr>
-        <w:rPr>
-          <w:lang w:val="en-US"/>
-        </w:rPr>
-      </w:pPr>
-      <w:r>
-        <w:rPr>
-          <w:lang w:val="en-US"/>
-        </w:rPr>
+        <w:br/>
+        <w:t xml:space="preserve">    &lt;/</w:t>
+      </w:r>
+      <w:r>
+        <w:rPr>
+          <w:lang w:val="en-US"/>
+        </w:rPr>
+        <w:t>div</w:t>
+      </w:r>
+      <w:r>
+        <w:t>&gt;</w:t>
+      </w:r>
+      <w:r>
+        <w:br/>
+        <w:t xml:space="preserve">  &lt;/</w:t>
+      </w:r>
+      <w:r>
+        <w:rPr>
+          <w:lang w:val="en-US"/>
+        </w:rPr>
+        <w:t>body</w:t>
+      </w:r>
+      <w:r>
+        <w:t>&gt;</w:t>
+      </w:r>
+    </w:p>
+    <w:p/>
+    <w:p>
+      <w:r>
         <w:tab/>
       </w:r>
     </w:p>
     <w:p>
       <w:r>
-        <w:rPr>
-          <w:lang w:val="en-US"/>
-        </w:rPr>
         <w:tab/>
       </w:r>
       <w:r>
@@ -3813,7 +4147,13 @@
       </w:pPr>
       <w:r>
         <w:tab/>
-        <w:t xml:space="preserve">Листинг 3 -  </w:t>
+        <w:t>Листинг</w:t>
+      </w:r>
+      <w:r>
+        <w:rPr>
+          <w:lang w:val="en-US"/>
+        </w:rPr>
+        <w:t xml:space="preserve"> 3 -  </w:t>
       </w:r>
       <w:r>
         <w:rPr>
@@ -3836,11 +4176,6 @@
           <w:lang w:val="en-US"/>
         </w:rPr>
         <w:tab/>
-      </w:r>
-      <w:r>
-        <w:rPr>
-          <w:lang w:val="en-US"/>
-        </w:rPr>
         <w:t>body{</w:t>
       </w:r>
       <w:r>
@@ -4790,6 +5125,9 @@
     <w:p>
       <w:pPr>
         <w:ind w:firstLine="708"/>
+        <w:rPr>
+          <w:lang w:val="en-US"/>
+        </w:rPr>
       </w:pPr>
     </w:p>
     <w:p>
@@ -4931,7 +5269,48 @@
         <w:tab/>
       </w:r>
     </w:p>
-    <w:p/>
+    <w:p>
+      <w:r>
+        <w:rPr>
+          <w:noProof/>
+        </w:rPr>
+        <w:drawing>
+          <wp:inline distT="0" distB="0" distL="0" distR="0" wp14:anchorId="16CBCDE3" wp14:editId="27302516">
+            <wp:extent cx="5940425" cy="2426970"/>
+            <wp:effectExtent l="0" t="0" r="3175" b="0"/>
+            <wp:docPr id="2" name="Рисунок 2"/>
+            <wp:cNvGraphicFramePr>
+              <a:graphicFrameLocks xmlns:a="http://schemas.openxmlformats.org/drawingml/2006/main" noChangeAspect="1"/>
+            </wp:cNvGraphicFramePr>
+            <a:graphic xmlns:a="http://schemas.openxmlformats.org/drawingml/2006/main">
+              <a:graphicData uri="http://schemas.openxmlformats.org/drawingml/2006/picture">
+                <pic:pic xmlns:pic="http://schemas.openxmlformats.org/drawingml/2006/picture">
+                  <pic:nvPicPr>
+                    <pic:cNvPr id="1" name=""/>
+                    <pic:cNvPicPr/>
+                  </pic:nvPicPr>
+                  <pic:blipFill>
+                    <a:blip r:embed="rId10"/>
+                    <a:stretch>
+                      <a:fillRect/>
+                    </a:stretch>
+                  </pic:blipFill>
+                  <pic:spPr>
+                    <a:xfrm>
+                      <a:off x="0" y="0"/>
+                      <a:ext cx="5940425" cy="2426970"/>
+                    </a:xfrm>
+                    <a:prstGeom prst="rect">
+                      <a:avLst/>
+                    </a:prstGeom>
+                  </pic:spPr>
+                </pic:pic>
+              </a:graphicData>
+            </a:graphic>
+          </wp:inline>
+        </w:drawing>
+      </w:r>
+    </w:p>
     <w:p>
       <w:pPr>
         <w:ind w:left="1415" w:firstLine="708"/>
@@ -4944,14 +5323,9 @@
     <w:p/>
     <w:p/>
     <w:p/>
-    <w:p/>
-    <w:p/>
-    <w:p/>
-    <w:p/>
-    <w:p/>
-    <w:p/>
-    <w:p>
-      <w:r>
+    <w:p>
+      <w:r>
+        <w:lastRenderedPageBreak/>
         <w:tab/>
       </w:r>
     </w:p>
@@ -4978,7 +5352,6 @@
           <w:sz w:val="28"/>
           <w:szCs w:val="28"/>
         </w:rPr>
-        <w:lastRenderedPageBreak/>
         <w:t>Список используемых источников</w:t>
       </w:r>
       <w:bookmarkEnd w:id="5"/>
@@ -5045,12 +5418,12 @@
       </w:pPr>
     </w:p>
     <w:sectPr>
-      <w:headerReference w:type="even" r:id="rId10"/>
-      <w:headerReference w:type="default" r:id="rId11"/>
-      <w:footerReference w:type="even" r:id="rId12"/>
-      <w:footerReference w:type="default" r:id="rId13"/>
-      <w:headerReference w:type="first" r:id="rId14"/>
-      <w:footerReference w:type="first" r:id="rId15"/>
+      <w:headerReference w:type="even" r:id="rId11"/>
+      <w:headerReference w:type="default" r:id="rId12"/>
+      <w:footerReference w:type="even" r:id="rId13"/>
+      <w:footerReference w:type="default" r:id="rId14"/>
+      <w:headerReference w:type="first" r:id="rId15"/>
+      <w:footerReference w:type="first" r:id="rId16"/>
       <w:pgSz w:w="11906" w:h="16838"/>
       <w:pgMar w:top="1134" w:right="850" w:bottom="1134" w:left="1701" w:header="708" w:footer="708" w:gutter="0"/>
       <w:cols w:space="708"/>

</xml_diff>